<commit_message>
feat: lab 2 rules and minor fixes
</commit_message>
<xml_diff>
--- a/dataLabs/2/Отчёт Гайдучик А. 224-321.docx
+++ b/dataLabs/2/Отчёт Гайдучик А. 224-321.docx
@@ -220,7 +220,14 @@
           <w:sz w:val="28"/>
           <w:szCs w:val="28"/>
         </w:rPr>
-        <w:t>Отчёт по лабораторной работе №1</w:t>
+        <w:t>Отчёт по лабораторной работе №</w:t>
+      </w:r>
+      <w:r>
+        <w:rPr>
+          <w:sz w:val="28"/>
+          <w:szCs w:val="28"/>
+        </w:rPr>
+        <w:t>2</w:t>
       </w:r>
     </w:p>
     <w:p>
@@ -241,19 +248,37 @@
           <w:sz w:val="28"/>
           <w:szCs w:val="28"/>
         </w:rPr>
-        <w:t>«Разработка вопросно-ответной компоненты ЭС»</w:t>
-      </w:r>
-    </w:p>
-    <w:p>
-      <w:pPr>
-        <w:spacing w:line="276" w:lineRule="auto"/>
-        <w:jc w:val="center"/>
+        <w:t>«</w:t>
+      </w:r>
+      <w:r>
         <w:rPr>
           <w:b/>
           <w:bCs/>
           <w:sz w:val="28"/>
           <w:szCs w:val="28"/>
         </w:rPr>
+        <w:t>Разработка модуля вывода ЭС</w:t>
+      </w:r>
+      <w:r>
+        <w:rPr>
+          <w:b/>
+          <w:bCs/>
+          <w:sz w:val="28"/>
+          <w:szCs w:val="28"/>
+        </w:rPr>
+        <w:t>»</w:t>
+      </w:r>
+    </w:p>
+    <w:p>
+      <w:pPr>
+        <w:spacing w:line="276" w:lineRule="auto"/>
+        <w:jc w:val="center"/>
+        <w:rPr>
+          <w:b/>
+          <w:bCs/>
+          <w:sz w:val="28"/>
+          <w:szCs w:val="28"/>
+        </w:rPr>
       </w:pPr>
     </w:p>
     <w:p>
@@ -548,7 +573,7 @@
         <w:jc w:val="both"/>
       </w:pPr>
       <w:r>
-        <w:t>Ознакомиться с подходом к разработке экспертных систем (ЭС) и баз знаний в части описания правил построения диалога с пользователем.</w:t>
+        <w:t>Ознакомиться с подходом к разработке экспертных систем (ЭС) и баз знаний для гибкой автоматизации процессов принятия решения.</w:t>
       </w:r>
     </w:p>
     <w:p>
@@ -575,28 +600,22 @@
         <w:jc w:val="both"/>
       </w:pPr>
       <w:r>
-        <w:t>Необходимо р</w:t>
-      </w:r>
-      <w:r>
-        <w:t>азработ</w:t>
-      </w:r>
-      <w:r>
-        <w:t>ать</w:t>
-      </w:r>
-      <w:r>
-        <w:t xml:space="preserve"> программн</w:t>
-      </w:r>
-      <w:r>
-        <w:t>ый</w:t>
-      </w:r>
-      <w:r>
-        <w:t xml:space="preserve"> модул</w:t>
-      </w:r>
-      <w:r>
-        <w:t>ь</w:t>
-      </w:r>
-      <w:r>
-        <w:t xml:space="preserve"> диалога с пользователем, логика работы которого определяется вне тела программы и может быть изменена пользователем без обновления ее кода.</w:t>
+        <w:t>Необходимо разработать</w:t>
+      </w:r>
+      <w:r>
+        <w:t xml:space="preserve"> компьютерн</w:t>
+      </w:r>
+      <w:r>
+        <w:t>ую</w:t>
+      </w:r>
+      <w:r>
+        <w:t xml:space="preserve"> программ</w:t>
+      </w:r>
+      <w:r>
+        <w:t>у</w:t>
+      </w:r>
+      <w:r>
+        <w:t xml:space="preserve"> для поддержки принятия решения, логика работы которой определяется вне тела программы (в базе знаний) и может быть изменена инженером по знаниям без обновления ее кода.</w:t>
       </w:r>
     </w:p>
     <w:p>
@@ -5187,6 +5206,89 @@
           </w:p>
         </w:tc>
       </w:tr>
+      <w:tr>
+        <w:tc>
+          <w:tcPr>
+            <w:tcW w:w="2405" w:type="dxa"/>
+          </w:tcPr>
+          <w:p>
+            <w:pPr>
+              <w:spacing w:line="360" w:lineRule="auto"/>
+              <w:rPr>
+                <w:lang w:val="en-US"/>
+              </w:rPr>
+            </w:pPr>
+            <w:proofErr w:type="spellStart"/>
+            <w:r>
+              <w:rPr>
+                <w:lang w:val="en-US"/>
+              </w:rPr>
+              <w:t>brand_apple</w:t>
+            </w:r>
+            <w:proofErr w:type="spellEnd"/>
+          </w:p>
+        </w:tc>
+        <w:tc>
+          <w:tcPr>
+            <w:tcW w:w="4253" w:type="dxa"/>
+          </w:tcPr>
+          <w:p>
+            <w:pPr>
+              <w:spacing w:line="360" w:lineRule="auto"/>
+              <w:rPr>
+                <w:lang w:val="en-US"/>
+              </w:rPr>
+            </w:pPr>
+            <w:r>
+              <w:t xml:space="preserve">Поиск ноутбуков марки </w:t>
+            </w:r>
+            <w:r>
+              <w:rPr>
+                <w:lang w:val="en-US"/>
+              </w:rPr>
+              <w:t>Apple</w:t>
+            </w:r>
+          </w:p>
+        </w:tc>
+        <w:tc>
+          <w:tcPr>
+            <w:tcW w:w="1678" w:type="dxa"/>
+          </w:tcPr>
+          <w:p>
+            <w:pPr>
+              <w:spacing w:line="360" w:lineRule="auto"/>
+              <w:rPr>
+                <w:lang w:val="en-US"/>
+              </w:rPr>
+            </w:pPr>
+            <w:r>
+              <w:rPr>
+                <w:lang w:val="en-US"/>
+              </w:rPr>
+              <w:t>True, False</w:t>
+            </w:r>
+          </w:p>
+        </w:tc>
+        <w:tc>
+          <w:tcPr>
+            <w:tcW w:w="1009" w:type="dxa"/>
+          </w:tcPr>
+          <w:p>
+            <w:pPr>
+              <w:spacing w:line="360" w:lineRule="auto"/>
+              <w:rPr>
+                <w:lang w:val="en-US"/>
+              </w:rPr>
+            </w:pPr>
+            <w:r>
+              <w:rPr>
+                <w:lang w:val="en-US"/>
+              </w:rPr>
+              <w:t>Y/N</w:t>
+            </w:r>
+          </w:p>
+        </w:tc>
+      </w:tr>
     </w:tbl>
     <w:p>
       <w:pPr>
@@ -5223,7 +5325,16 @@
         <w:spacing w:line="360" w:lineRule="auto"/>
       </w:pPr>
       <w:r>
-        <w:t>В базе предусмотрено 43 вопроса:</w:t>
+        <w:t>В базе предусмотрено 4</w:t>
+      </w:r>
+      <w:r>
+        <w:rPr>
+          <w:lang w:val="en-US"/>
+        </w:rPr>
+        <w:t>4</w:t>
+      </w:r>
+      <w:r>
+        <w:t xml:space="preserve"> вопроса:</w:t>
       </w:r>
     </w:p>
     <w:p>
@@ -5236,51 +5347,51 @@
         <w:spacing w:line="360" w:lineRule="auto"/>
       </w:pPr>
       <w:r>
-        <w:t xml:space="preserve">Какой модельный год вас интересует? </w:t>
-      </w:r>
-    </w:p>
-    <w:p>
-      <w:pPr>
-        <w:spacing w:line="360" w:lineRule="auto"/>
-        <w:ind w:left="708"/>
-      </w:pPr>
-      <w:r>
-        <w:t>Тип: множественный выбор</w:t>
-      </w:r>
-    </w:p>
-    <w:p>
-      <w:pPr>
-        <w:spacing w:line="360" w:lineRule="auto"/>
-        <w:ind w:left="708"/>
-      </w:pPr>
-      <w:r>
-        <w:t xml:space="preserve">Варианты ответа: </w:t>
-      </w:r>
-      <w:r>
-        <w:t>2018, 2019, 2020, 2021, 2022, 2023</w:t>
-      </w:r>
-    </w:p>
-    <w:p>
-      <w:pPr>
-        <w:spacing w:line="360" w:lineRule="auto"/>
-        <w:ind w:left="708"/>
-      </w:pPr>
-      <w:r>
-        <w:t xml:space="preserve">Атрибут: </w:t>
+        <w:t>Вас интересуют модели марки Apple?</w:t>
+      </w:r>
+    </w:p>
+    <w:p>
+      <w:pPr>
+        <w:pStyle w:val="a4"/>
+        <w:spacing w:line="360" w:lineRule="auto"/>
+      </w:pPr>
+      <w:r>
+        <w:t xml:space="preserve">Тип: Да </w:t>
+      </w:r>
+      <w:r>
+        <w:rPr>
+          <w:lang w:val="en-US"/>
+        </w:rPr>
+        <w:t xml:space="preserve">/ </w:t>
+      </w:r>
+      <w:r>
+        <w:t>Нет</w:t>
+      </w:r>
+    </w:p>
+    <w:p>
+      <w:pPr>
+        <w:pStyle w:val="a4"/>
+        <w:spacing w:line="360" w:lineRule="auto"/>
+        <w:rPr>
+          <w:lang w:val="en-US"/>
+        </w:rPr>
+      </w:pPr>
+      <w:r>
+        <w:t xml:space="preserve">Параметр: </w:t>
       </w:r>
       <w:proofErr w:type="spellStart"/>
       <w:r>
-        <w:t>Release</w:t>
+        <w:rPr>
+          <w:lang w:val="en-US"/>
+        </w:rPr>
+        <w:t>brand_apple</w:t>
       </w:r>
       <w:proofErr w:type="spellEnd"/>
-    </w:p>
-    <w:p>
-      <w:pPr>
-        <w:spacing w:line="360" w:lineRule="auto"/>
-        <w:ind w:left="708"/>
-      </w:pPr>
-      <w:r>
-        <w:t>Следующий вопрос: 2</w:t>
+      <w:r>
+        <w:rPr>
+          <w:lang w:val="en-US"/>
+        </w:rPr>
+        <w:t xml:space="preserve"> (complex)</w:t>
       </w:r>
     </w:p>
     <w:p>
@@ -5293,51 +5404,40 @@
         <w:spacing w:line="360" w:lineRule="auto"/>
       </w:pPr>
       <w:r>
-        <w:t>Какая диагональ экрана вас интересует?</w:t>
-      </w:r>
-    </w:p>
-    <w:p>
-      <w:pPr>
-        <w:spacing w:line="360" w:lineRule="auto"/>
-        <w:ind w:left="708"/>
-      </w:pPr>
-      <w:r>
-        <w:t>Тип: Единичный выбор</w:t>
-      </w:r>
-    </w:p>
-    <w:p>
-      <w:pPr>
-        <w:spacing w:line="360" w:lineRule="auto"/>
-        <w:ind w:left="708"/>
-      </w:pPr>
-      <w:r>
-        <w:t xml:space="preserve">Варианты ответа: </w:t>
-      </w:r>
-      <w:r>
-        <w:t>10, 11, 12, 13, 14, 15, 16, 17, 18</w:t>
-      </w:r>
-    </w:p>
-    <w:p>
-      <w:pPr>
-        <w:spacing w:line="360" w:lineRule="auto"/>
-        <w:ind w:left="708"/>
+        <w:t>Ваш бюджет, который вы готовы потратить на ноутбук</w:t>
+      </w:r>
+    </w:p>
+    <w:p>
+      <w:pPr>
+        <w:pStyle w:val="a4"/>
+        <w:spacing w:line="360" w:lineRule="auto"/>
+      </w:pPr>
+      <w:r>
+        <w:t>Тип: Ввод целого числа</w:t>
+      </w:r>
+    </w:p>
+    <w:p>
+      <w:pPr>
+        <w:pStyle w:val="a4"/>
+        <w:spacing w:line="360" w:lineRule="auto"/>
       </w:pPr>
       <w:r>
         <w:t xml:space="preserve">Атрибут: </w:t>
       </w:r>
-      <w:proofErr w:type="spellStart"/>
-      <w:r>
-        <w:t>Screen_Size</w:t>
-      </w:r>
-      <w:proofErr w:type="spellEnd"/>
-    </w:p>
-    <w:p>
-      <w:pPr>
-        <w:spacing w:line="360" w:lineRule="auto"/>
-        <w:ind w:left="708"/>
-      </w:pPr>
-      <w:r>
-        <w:t>Следующий вопрос: 3</w:t>
+      <w:r>
+        <w:t>Price</w:t>
+      </w:r>
+      <w:r>
+        <w:t xml:space="preserve"> (</w:t>
+      </w:r>
+      <w:r>
+        <w:rPr>
+          <w:lang w:val="en-US"/>
+        </w:rPr>
+        <w:t>complex</w:t>
+      </w:r>
+      <w:r>
+        <w:t>)</w:t>
       </w:r>
     </w:p>
     <w:p>
@@ -5350,61 +5450,53 @@
         <w:spacing w:line="360" w:lineRule="auto"/>
       </w:pPr>
       <w:r>
-        <w:t>Необходим ли вам наличие разъема(</w:t>
+        <w:t xml:space="preserve">Какой модельный год вас интересует? </w:t>
+      </w:r>
+    </w:p>
+    <w:p>
+      <w:pPr>
+        <w:spacing w:line="360" w:lineRule="auto"/>
+        <w:ind w:left="708"/>
+      </w:pPr>
+      <w:r>
+        <w:t>Тип: множественный выбор</w:t>
+      </w:r>
+    </w:p>
+    <w:p>
+      <w:pPr>
+        <w:spacing w:line="360" w:lineRule="auto"/>
+        <w:ind w:left="708"/>
+      </w:pPr>
+      <w:r>
+        <w:t xml:space="preserve">Варианты ответа: </w:t>
+      </w:r>
+      <w:r>
+        <w:t>2018, 2019, 2020, 2021, 2022, 2023</w:t>
+      </w:r>
+    </w:p>
+    <w:p>
+      <w:pPr>
+        <w:spacing w:line="360" w:lineRule="auto"/>
+        <w:ind w:left="708"/>
+      </w:pPr>
+      <w:r>
+        <w:t xml:space="preserve">Атрибут: </w:t>
       </w:r>
       <w:proofErr w:type="spellStart"/>
       <w:r>
-        <w:t>ов</w:t>
+        <w:t>Release</w:t>
       </w:r>
       <w:proofErr w:type="spellEnd"/>
-      <w:r>
-        <w:t>) Type-C?</w:t>
-      </w:r>
-    </w:p>
-    <w:p>
-      <w:pPr>
-        <w:pStyle w:val="a4"/>
-        <w:spacing w:line="360" w:lineRule="auto"/>
+    </w:p>
+    <w:p>
+      <w:pPr>
+        <w:spacing w:line="360" w:lineRule="auto"/>
+        <w:ind w:left="708"/>
       </w:pPr>
       <w:r>
         <w:lastRenderedPageBreak/>
-        <w:t xml:space="preserve">Тип: Да </w:t>
-      </w:r>
-      <w:r>
-        <w:t xml:space="preserve">/ </w:t>
-      </w:r>
-      <w:r>
-        <w:t>Нет</w:t>
-      </w:r>
-    </w:p>
-    <w:p>
-      <w:pPr>
-        <w:pStyle w:val="a4"/>
-        <w:spacing w:line="360" w:lineRule="auto"/>
-      </w:pPr>
-      <w:r>
-        <w:t xml:space="preserve">Варианты ответа: Да </w:t>
-      </w:r>
-      <w:r>
-        <w:t>/</w:t>
-      </w:r>
-      <w:r>
-        <w:t xml:space="preserve"> Нет</w:t>
-      </w:r>
-    </w:p>
-    <w:p>
-      <w:pPr>
-        <w:pStyle w:val="a4"/>
-        <w:spacing w:line="360" w:lineRule="auto"/>
-      </w:pPr>
-      <w:r>
-        <w:t xml:space="preserve">Параметр: </w:t>
-      </w:r>
-      <w:proofErr w:type="spellStart"/>
-      <w:r>
-        <w:t>typec</w:t>
-      </w:r>
-      <w:proofErr w:type="spellEnd"/>
+        <w:t>Следующий вопрос: 2</w:t>
+      </w:r>
     </w:p>
     <w:p>
       <w:pPr>
@@ -5416,13 +5508,13 @@
         <w:spacing w:line="360" w:lineRule="auto"/>
       </w:pPr>
       <w:r>
-        <w:t>Какое количество портов Type-C вам необходимо?</w:t>
-      </w:r>
-    </w:p>
-    <w:p>
-      <w:pPr>
-        <w:spacing w:line="360" w:lineRule="auto"/>
-        <w:ind w:left="720"/>
+        <w:t>Какая диагональ экрана вас интересует?</w:t>
+      </w:r>
+    </w:p>
+    <w:p>
+      <w:pPr>
+        <w:spacing w:line="360" w:lineRule="auto"/>
+        <w:ind w:left="708"/>
       </w:pPr>
       <w:r>
         <w:t>Тип: Единичный выбор</w:t>
@@ -5431,39 +5523,36 @@
     <w:p>
       <w:pPr>
         <w:spacing w:line="360" w:lineRule="auto"/>
-        <w:ind w:left="720"/>
-      </w:pPr>
-      <w:r>
-        <w:t>Варианты ответа:</w:t>
-      </w:r>
-      <w:r>
-        <w:t xml:space="preserve"> 1, 2, 3, 4</w:t>
-      </w:r>
-    </w:p>
-    <w:p>
-      <w:pPr>
-        <w:spacing w:line="360" w:lineRule="auto"/>
-        <w:ind w:left="720"/>
+        <w:ind w:left="708"/>
+      </w:pPr>
+      <w:r>
+        <w:t xml:space="preserve">Варианты ответа: </w:t>
+      </w:r>
+      <w:r>
+        <w:t>10, 11, 12, 13, 14, 15, 16, 17, 18</w:t>
+      </w:r>
+    </w:p>
+    <w:p>
+      <w:pPr>
+        <w:spacing w:line="360" w:lineRule="auto"/>
+        <w:ind w:left="708"/>
       </w:pPr>
       <w:r>
         <w:t xml:space="preserve">Атрибут: </w:t>
       </w:r>
-      <w:r>
-        <w:t>USB-</w:t>
-      </w:r>
       <w:proofErr w:type="spellStart"/>
       <w:r>
-        <w:t>C_Ports</w:t>
+        <w:t>Screen_Size</w:t>
       </w:r>
       <w:proofErr w:type="spellEnd"/>
     </w:p>
     <w:p>
       <w:pPr>
         <w:spacing w:line="360" w:lineRule="auto"/>
-        <w:ind w:left="720"/>
-      </w:pPr>
-      <w:r>
-        <w:t>Следующий вопрос: 5</w:t>
+        <w:ind w:left="708"/>
+      </w:pPr>
+      <w:r>
+        <w:t>Следующий вопрос: 3</w:t>
       </w:r>
     </w:p>
     <w:p>
@@ -5476,7 +5565,15 @@
         <w:spacing w:line="360" w:lineRule="auto"/>
       </w:pPr>
       <w:r>
-        <w:t>Необходима ли вам зарядка через Type-C?</w:t>
+        <w:t>Необходим ли вам наличие разъема(</w:t>
+      </w:r>
+      <w:proofErr w:type="spellStart"/>
+      <w:r>
+        <w:t>ов</w:t>
+      </w:r>
+      <w:proofErr w:type="spellEnd"/>
+      <w:r>
+        <w:t>) Type-C?</w:t>
       </w:r>
     </w:p>
     <w:p>
@@ -5488,6 +5585,21 @@
         <w:t xml:space="preserve">Тип: Да </w:t>
       </w:r>
       <w:r>
+        <w:t xml:space="preserve">/ </w:t>
+      </w:r>
+      <w:r>
+        <w:t>Нет</w:t>
+      </w:r>
+    </w:p>
+    <w:p>
+      <w:pPr>
+        <w:pStyle w:val="a4"/>
+        <w:spacing w:line="360" w:lineRule="auto"/>
+      </w:pPr>
+      <w:r>
+        <w:t xml:space="preserve">Варианты ответа: Да </w:t>
+      </w:r>
+      <w:r>
         <w:t>/</w:t>
       </w:r>
       <w:r>
@@ -5500,40 +5612,13 @@
         <w:spacing w:line="360" w:lineRule="auto"/>
       </w:pPr>
       <w:r>
-        <w:t xml:space="preserve">Вариант ответа: Да </w:t>
-      </w:r>
-      <w:r>
-        <w:t xml:space="preserve">/ </w:t>
-      </w:r>
-      <w:r>
-        <w:t>Нет</w:t>
-      </w:r>
-    </w:p>
-    <w:p>
-      <w:pPr>
-        <w:pStyle w:val="a4"/>
-        <w:spacing w:line="360" w:lineRule="auto"/>
-      </w:pPr>
-      <w:r>
-        <w:t xml:space="preserve">Атрибут: </w:t>
-      </w:r>
-      <w:r>
-        <w:t>USB-</w:t>
+        <w:t xml:space="preserve">Параметр: </w:t>
       </w:r>
       <w:proofErr w:type="spellStart"/>
       <w:r>
-        <w:t>C_Charging</w:t>
+        <w:t>typec</w:t>
       </w:r>
       <w:proofErr w:type="spellEnd"/>
-    </w:p>
-    <w:p>
-      <w:pPr>
-        <w:pStyle w:val="a4"/>
-        <w:spacing w:line="360" w:lineRule="auto"/>
-      </w:pPr>
-      <w:r>
-        <w:t>Следующий вопрос: 6</w:t>
-      </w:r>
     </w:p>
     <w:p>
       <w:pPr>
@@ -5545,71 +5630,54 @@
         <w:spacing w:line="360" w:lineRule="auto"/>
       </w:pPr>
       <w:r>
-        <w:t xml:space="preserve">Необходима ли вам поддержка технологии </w:t>
+        <w:t>Какое количество портов Type-C вам необходимо?</w:t>
+      </w:r>
+    </w:p>
+    <w:p>
+      <w:pPr>
+        <w:spacing w:line="360" w:lineRule="auto"/>
+        <w:ind w:left="720"/>
+      </w:pPr>
+      <w:r>
+        <w:t>Тип: Единичный выбор</w:t>
+      </w:r>
+    </w:p>
+    <w:p>
+      <w:pPr>
+        <w:spacing w:line="360" w:lineRule="auto"/>
+        <w:ind w:left="720"/>
+      </w:pPr>
+      <w:r>
+        <w:t>Варианты ответа:</w:t>
+      </w:r>
+      <w:r>
+        <w:t xml:space="preserve"> 1, 2, 3, 4</w:t>
+      </w:r>
+    </w:p>
+    <w:p>
+      <w:pPr>
+        <w:spacing w:line="360" w:lineRule="auto"/>
+        <w:ind w:left="720"/>
+      </w:pPr>
+      <w:r>
+        <w:t xml:space="preserve">Атрибут: </w:t>
+      </w:r>
+      <w:r>
+        <w:t>USB-</w:t>
       </w:r>
       <w:proofErr w:type="spellStart"/>
       <w:r>
-        <w:t>Thunderbolt</w:t>
+        <w:t>C_Ports</w:t>
       </w:r>
       <w:proofErr w:type="spellEnd"/>
-      <w:r>
-        <w:t xml:space="preserve"> 3</w:t>
-      </w:r>
-    </w:p>
-    <w:p>
-      <w:pPr>
-        <w:pStyle w:val="a4"/>
-        <w:spacing w:line="360" w:lineRule="auto"/>
-      </w:pPr>
-      <w:r>
-        <w:t xml:space="preserve">Тип: Да </w:t>
-      </w:r>
-      <w:r>
-        <w:t>/</w:t>
-      </w:r>
-      <w:r>
-        <w:t xml:space="preserve"> Нет</w:t>
-      </w:r>
-    </w:p>
-    <w:p>
-      <w:pPr>
-        <w:pStyle w:val="a4"/>
-        <w:spacing w:line="360" w:lineRule="auto"/>
-      </w:pPr>
-      <w:r>
-        <w:t xml:space="preserve">Вариант ответа: Да </w:t>
-      </w:r>
-      <w:r>
-        <w:t xml:space="preserve">/ </w:t>
-      </w:r>
-      <w:r>
-        <w:t>Нет</w:t>
-      </w:r>
-    </w:p>
-    <w:p>
-      <w:pPr>
-        <w:pStyle w:val="a4"/>
-        <w:spacing w:line="360" w:lineRule="auto"/>
-      </w:pPr>
-      <w:r>
-        <w:t xml:space="preserve">Атрибут: </w:t>
-      </w:r>
-      <w:proofErr w:type="spellStart"/>
-      <w:r>
-        <w:t>Thunderbolt</w:t>
-      </w:r>
-      <w:proofErr w:type="spellEnd"/>
-      <w:r>
-        <w:t xml:space="preserve"> 3</w:t>
-      </w:r>
-    </w:p>
-    <w:p>
-      <w:pPr>
-        <w:pStyle w:val="a4"/>
-        <w:spacing w:line="360" w:lineRule="auto"/>
-      </w:pPr>
-      <w:r>
-        <w:t>Следующий вопрос: 7</w:t>
+    </w:p>
+    <w:p>
+      <w:pPr>
+        <w:spacing w:line="360" w:lineRule="auto"/>
+        <w:ind w:left="720"/>
+      </w:pPr>
+      <w:r>
+        <w:t>Следующий вопрос: 5</w:t>
       </w:r>
     </w:p>
     <w:p>
@@ -5622,71 +5690,63 @@
         <w:spacing w:line="360" w:lineRule="auto"/>
       </w:pPr>
       <w:r>
-        <w:t xml:space="preserve">Необходима ли вам поддержка технологии </w:t>
+        <w:t>Необходима ли вам зарядка через Type-C?</w:t>
+      </w:r>
+    </w:p>
+    <w:p>
+      <w:pPr>
+        <w:pStyle w:val="a4"/>
+        <w:spacing w:line="360" w:lineRule="auto"/>
+      </w:pPr>
+      <w:r>
+        <w:t xml:space="preserve">Тип: Да </w:t>
+      </w:r>
+      <w:r>
+        <w:t>/</w:t>
+      </w:r>
+      <w:r>
+        <w:t xml:space="preserve"> Нет</w:t>
+      </w:r>
+    </w:p>
+    <w:p>
+      <w:pPr>
+        <w:pStyle w:val="a4"/>
+        <w:spacing w:line="360" w:lineRule="auto"/>
+      </w:pPr>
+      <w:r>
+        <w:t xml:space="preserve">Вариант ответа: Да </w:t>
+      </w:r>
+      <w:r>
+        <w:t xml:space="preserve">/ </w:t>
+      </w:r>
+      <w:r>
+        <w:t>Нет</w:t>
+      </w:r>
+    </w:p>
+    <w:p>
+      <w:pPr>
+        <w:pStyle w:val="a4"/>
+        <w:spacing w:line="360" w:lineRule="auto"/>
+      </w:pPr>
+      <w:r>
+        <w:t xml:space="preserve">Атрибут: </w:t>
+      </w:r>
+      <w:r>
+        <w:t>USB-</w:t>
       </w:r>
       <w:proofErr w:type="spellStart"/>
       <w:r>
-        <w:t>Thunderbolt</w:t>
+        <w:t>C_Charging</w:t>
       </w:r>
       <w:proofErr w:type="spellEnd"/>
-      <w:r>
-        <w:t xml:space="preserve"> 4?</w:t>
-      </w:r>
-    </w:p>
-    <w:p>
-      <w:pPr>
-        <w:pStyle w:val="a4"/>
-        <w:spacing w:line="360" w:lineRule="auto"/>
-      </w:pPr>
-      <w:r>
-        <w:t xml:space="preserve">Тип: Да </w:t>
-      </w:r>
-      <w:r>
-        <w:t>/</w:t>
-      </w:r>
-      <w:r>
-        <w:t xml:space="preserve"> Нет</w:t>
-      </w:r>
-    </w:p>
-    <w:p>
-      <w:pPr>
-        <w:pStyle w:val="a4"/>
-        <w:spacing w:line="360" w:lineRule="auto"/>
-      </w:pPr>
-      <w:r>
-        <w:t xml:space="preserve">Вариант ответа: Да </w:t>
-      </w:r>
-      <w:r>
-        <w:t xml:space="preserve">/ </w:t>
-      </w:r>
-      <w:r>
-        <w:t>Нет</w:t>
-      </w:r>
-    </w:p>
-    <w:p>
-      <w:pPr>
-        <w:pStyle w:val="a4"/>
-        <w:spacing w:line="360" w:lineRule="auto"/>
-      </w:pPr>
-      <w:r>
-        <w:t xml:space="preserve">Атрибут: </w:t>
-      </w:r>
-      <w:proofErr w:type="spellStart"/>
-      <w:r>
-        <w:t>Thunderbolt</w:t>
-      </w:r>
-      <w:proofErr w:type="spellEnd"/>
-      <w:r>
-        <w:t xml:space="preserve"> 4</w:t>
-      </w:r>
-    </w:p>
-    <w:p>
-      <w:pPr>
-        <w:pStyle w:val="a4"/>
-        <w:spacing w:line="360" w:lineRule="auto"/>
-      </w:pPr>
-      <w:r>
-        <w:t>Следующий вопрос: 8</w:t>
+    </w:p>
+    <w:p>
+      <w:pPr>
+        <w:pStyle w:val="a4"/>
+        <w:spacing w:line="360" w:lineRule="auto"/>
+      </w:pPr>
+      <w:r>
+        <w:t>Следующий вопрос: 6</w:t>
       </w:r>
     </w:p>
     <w:p>
@@ -5699,7 +5759,15 @@
         <w:spacing w:line="360" w:lineRule="auto"/>
       </w:pPr>
       <w:r>
-        <w:t>Необходимо ли вам наличие систем биометрической идентификации?"</w:t>
+        <w:t xml:space="preserve">Необходима ли вам поддержка технологии </w:t>
+      </w:r>
+      <w:proofErr w:type="spellStart"/>
+      <w:r>
+        <w:t>Thunderbolt</w:t>
+      </w:r>
+      <w:proofErr w:type="spellEnd"/>
+      <w:r>
+        <w:t xml:space="preserve"> 3</w:t>
       </w:r>
     </w:p>
     <w:p>
@@ -5738,13 +5806,25 @@
         <w:spacing w:line="360" w:lineRule="auto"/>
       </w:pPr>
       <w:r>
-        <w:t xml:space="preserve">Параметр: </w:t>
+        <w:t xml:space="preserve">Атрибут: </w:t>
       </w:r>
       <w:proofErr w:type="spellStart"/>
       <w:r>
-        <w:t>biometric</w:t>
+        <w:t>Thunderbolt</w:t>
       </w:r>
       <w:proofErr w:type="spellEnd"/>
+      <w:r>
+        <w:t xml:space="preserve"> 3</w:t>
+      </w:r>
+    </w:p>
+    <w:p>
+      <w:pPr>
+        <w:pStyle w:val="a4"/>
+        <w:spacing w:line="360" w:lineRule="auto"/>
+      </w:pPr>
+      <w:r>
+        <w:t>Следующий вопрос: 7</w:t>
+      </w:r>
     </w:p>
     <w:p>
       <w:pPr>
@@ -5756,25 +5836,45 @@
         <w:spacing w:line="360" w:lineRule="auto"/>
       </w:pPr>
       <w:r>
-        <w:t>Необходимо наличие Touch ID (по отпечатку пальца)?</w:t>
-      </w:r>
-    </w:p>
-    <w:p>
-      <w:pPr>
-        <w:pStyle w:val="a4"/>
-        <w:spacing w:line="360" w:lineRule="auto"/>
-      </w:pPr>
-      <w:r>
-        <w:t>Тип: Да / Нет</w:t>
-      </w:r>
-    </w:p>
-    <w:p>
-      <w:pPr>
-        <w:pStyle w:val="a4"/>
-        <w:spacing w:line="360" w:lineRule="auto"/>
-      </w:pPr>
-      <w:r>
-        <w:t>Вариант ответа: Да / Нет</w:t>
+        <w:t xml:space="preserve">Необходима ли вам поддержка технологии </w:t>
+      </w:r>
+      <w:proofErr w:type="spellStart"/>
+      <w:r>
+        <w:t>Thunderbolt</w:t>
+      </w:r>
+      <w:proofErr w:type="spellEnd"/>
+      <w:r>
+        <w:t xml:space="preserve"> 4?</w:t>
+      </w:r>
+    </w:p>
+    <w:p>
+      <w:pPr>
+        <w:pStyle w:val="a4"/>
+        <w:spacing w:line="360" w:lineRule="auto"/>
+      </w:pPr>
+      <w:r>
+        <w:t xml:space="preserve">Тип: Да </w:t>
+      </w:r>
+      <w:r>
+        <w:t>/</w:t>
+      </w:r>
+      <w:r>
+        <w:t xml:space="preserve"> Нет</w:t>
+      </w:r>
+    </w:p>
+    <w:p>
+      <w:pPr>
+        <w:pStyle w:val="a4"/>
+        <w:spacing w:line="360" w:lineRule="auto"/>
+      </w:pPr>
+      <w:r>
+        <w:t xml:space="preserve">Вариант ответа: Да </w:t>
+      </w:r>
+      <w:r>
+        <w:t xml:space="preserve">/ </w:t>
+      </w:r>
+      <w:r>
+        <w:t>Нет</w:t>
       </w:r>
     </w:p>
     <w:p>
@@ -5787,17 +5887,20 @@
       </w:r>
       <w:proofErr w:type="spellStart"/>
       <w:r>
-        <w:t>Touch_ID</w:t>
+        <w:t>Thunderbolt</w:t>
       </w:r>
       <w:proofErr w:type="spellEnd"/>
-    </w:p>
-    <w:p>
-      <w:pPr>
-        <w:pStyle w:val="a4"/>
-        <w:spacing w:line="360" w:lineRule="auto"/>
-      </w:pPr>
-      <w:r>
-        <w:t>Следующий вопрос: 10</w:t>
+      <w:r>
+        <w:t xml:space="preserve"> 4</w:t>
+      </w:r>
+    </w:p>
+    <w:p>
+      <w:pPr>
+        <w:pStyle w:val="a4"/>
+        <w:spacing w:line="360" w:lineRule="auto"/>
+      </w:pPr>
+      <w:r>
+        <w:t>Следующий вопрос: 8</w:t>
       </w:r>
     </w:p>
     <w:p>
@@ -5810,58 +5913,52 @@
         <w:spacing w:line="360" w:lineRule="auto"/>
       </w:pPr>
       <w:r>
-        <w:t xml:space="preserve">Необходимо наличие Face </w:t>
+        <w:t>Необходимо ли вам наличие систем биометрической идентификации?"</w:t>
+      </w:r>
+    </w:p>
+    <w:p>
+      <w:pPr>
+        <w:pStyle w:val="a4"/>
+        <w:spacing w:line="360" w:lineRule="auto"/>
+      </w:pPr>
+      <w:r>
+        <w:t xml:space="preserve">Тип: Да </w:t>
+      </w:r>
+      <w:r>
+        <w:t>/</w:t>
+      </w:r>
+      <w:r>
+        <w:t xml:space="preserve"> Нет</w:t>
+      </w:r>
+    </w:p>
+    <w:p>
+      <w:pPr>
+        <w:pStyle w:val="a4"/>
+        <w:spacing w:line="360" w:lineRule="auto"/>
+      </w:pPr>
+      <w:r>
+        <w:t xml:space="preserve">Вариант ответа: Да </w:t>
+      </w:r>
+      <w:r>
+        <w:t xml:space="preserve">/ </w:t>
+      </w:r>
+      <w:r>
+        <w:t>Нет</w:t>
+      </w:r>
+    </w:p>
+    <w:p>
+      <w:pPr>
+        <w:pStyle w:val="a4"/>
+        <w:spacing w:line="360" w:lineRule="auto"/>
+      </w:pPr>
+      <w:r>
+        <w:t xml:space="preserve">Параметр: </w:t>
       </w:r>
       <w:proofErr w:type="spellStart"/>
       <w:r>
-        <w:t>Unlock</w:t>
+        <w:t>biometric</w:t>
       </w:r>
       <w:proofErr w:type="spellEnd"/>
-      <w:r>
-        <w:t xml:space="preserve"> (по лицу)?</w:t>
-      </w:r>
-    </w:p>
-    <w:p>
-      <w:pPr>
-        <w:pStyle w:val="a4"/>
-        <w:spacing w:line="360" w:lineRule="auto"/>
-      </w:pPr>
-      <w:r>
-        <w:t>Тип: Да / Нет</w:t>
-      </w:r>
-    </w:p>
-    <w:p>
-      <w:pPr>
-        <w:pStyle w:val="a4"/>
-        <w:spacing w:line="360" w:lineRule="auto"/>
-      </w:pPr>
-      <w:r>
-        <w:t>Вариант ответа: Да / Нет</w:t>
-      </w:r>
-    </w:p>
-    <w:p>
-      <w:pPr>
-        <w:pStyle w:val="a4"/>
-        <w:spacing w:line="360" w:lineRule="auto"/>
-      </w:pPr>
-      <w:r>
-        <w:lastRenderedPageBreak/>
-        <w:t xml:space="preserve">Атрибут: </w:t>
-      </w:r>
-      <w:proofErr w:type="spellStart"/>
-      <w:r>
-        <w:t>Face_Unlock</w:t>
-      </w:r>
-      <w:proofErr w:type="spellEnd"/>
-    </w:p>
-    <w:p>
-      <w:pPr>
-        <w:pStyle w:val="a4"/>
-        <w:spacing w:line="360" w:lineRule="auto"/>
-      </w:pPr>
-      <w:r>
-        <w:t>Следующий вопрос: 11</w:t>
-      </w:r>
     </w:p>
     <w:p>
       <w:pPr>
@@ -5873,15 +5970,16 @@
         <w:spacing w:line="360" w:lineRule="auto"/>
       </w:pPr>
       <w:r>
-        <w:t>Вы рассматриваете игровой ноутбук?</w:t>
-      </w:r>
-    </w:p>
-    <w:p>
-      <w:pPr>
-        <w:pStyle w:val="a4"/>
-        <w:spacing w:line="360" w:lineRule="auto"/>
-      </w:pPr>
-      <w:r>
+        <w:t>Необходимо наличие Touch ID (по отпечатку пальца)?</w:t>
+      </w:r>
+    </w:p>
+    <w:p>
+      <w:pPr>
+        <w:pStyle w:val="a4"/>
+        <w:spacing w:line="360" w:lineRule="auto"/>
+      </w:pPr>
+      <w:r>
+        <w:lastRenderedPageBreak/>
         <w:t>Тип: Да / Нет</w:t>
       </w:r>
     </w:p>
@@ -5900,13 +5998,22 @@
         <w:spacing w:line="360" w:lineRule="auto"/>
       </w:pPr>
       <w:r>
-        <w:t xml:space="preserve">Параметр: </w:t>
+        <w:t xml:space="preserve">Атрибут: </w:t>
       </w:r>
       <w:proofErr w:type="spellStart"/>
       <w:r>
-        <w:t>notebook_type</w:t>
+        <w:t>Touch_ID</w:t>
       </w:r>
       <w:proofErr w:type="spellEnd"/>
+    </w:p>
+    <w:p>
+      <w:pPr>
+        <w:pStyle w:val="a4"/>
+        <w:spacing w:line="360" w:lineRule="auto"/>
+      </w:pPr>
+      <w:r>
+        <w:t>Следующий вопрос: 10</w:t>
+      </w:r>
     </w:p>
     <w:p>
       <w:pPr>
@@ -5918,28 +6025,33 @@
         <w:spacing w:line="360" w:lineRule="auto"/>
       </w:pPr>
       <w:r>
-        <w:t>Выберите подходящую частоту экрана для вашего комфорта (60-144)</w:t>
-      </w:r>
-    </w:p>
-    <w:p>
-      <w:pPr>
-        <w:pStyle w:val="a4"/>
-        <w:spacing w:line="360" w:lineRule="auto"/>
-      </w:pPr>
-      <w:r>
-        <w:t>Тип: Единичный выбор</w:t>
-      </w:r>
-    </w:p>
-    <w:p>
-      <w:pPr>
-        <w:pStyle w:val="a4"/>
-        <w:spacing w:line="360" w:lineRule="auto"/>
-      </w:pPr>
-      <w:r>
-        <w:t xml:space="preserve">Варианты ответа: </w:t>
-      </w:r>
-      <w:r>
-        <w:t>60, 120, 90, 144</w:t>
+        <w:t xml:space="preserve">Необходимо наличие Face </w:t>
+      </w:r>
+      <w:proofErr w:type="spellStart"/>
+      <w:r>
+        <w:t>Unlock</w:t>
+      </w:r>
+      <w:proofErr w:type="spellEnd"/>
+      <w:r>
+        <w:t xml:space="preserve"> (по лицу)?</w:t>
+      </w:r>
+    </w:p>
+    <w:p>
+      <w:pPr>
+        <w:pStyle w:val="a4"/>
+        <w:spacing w:line="360" w:lineRule="auto"/>
+      </w:pPr>
+      <w:r>
+        <w:t>Тип: Да / Нет</w:t>
+      </w:r>
+    </w:p>
+    <w:p>
+      <w:pPr>
+        <w:pStyle w:val="a4"/>
+        <w:spacing w:line="360" w:lineRule="auto"/>
+      </w:pPr>
+      <w:r>
+        <w:t>Вариант ответа: Да / Нет</w:t>
       </w:r>
     </w:p>
     <w:p>
@@ -5952,7 +6064,7 @@
       </w:r>
       <w:proofErr w:type="spellStart"/>
       <w:r>
-        <w:t>Refresh_Rate</w:t>
+        <w:t>Face_Unlock</w:t>
       </w:r>
       <w:proofErr w:type="spellEnd"/>
     </w:p>
@@ -5962,7 +6074,7 @@
         <w:spacing w:line="360" w:lineRule="auto"/>
       </w:pPr>
       <w:r>
-        <w:t>Следующий вопрос: 14</w:t>
+        <w:t>Следующий вопрос: 11</w:t>
       </w:r>
     </w:p>
     <w:p>
@@ -5975,64 +6087,40 @@
         <w:spacing w:line="360" w:lineRule="auto"/>
       </w:pPr>
       <w:r>
-        <w:t>Выберите подходящую частоту экрана для вашего комфорта (</w:t>
-      </w:r>
-      <w:r>
-        <w:t>120</w:t>
-      </w:r>
-      <w:r>
-        <w:t>-</w:t>
-      </w:r>
-      <w:r>
-        <w:t>480</w:t>
-      </w:r>
-      <w:r>
-        <w:t>)</w:t>
-      </w:r>
-    </w:p>
-    <w:p>
-      <w:pPr>
-        <w:pStyle w:val="a4"/>
-        <w:spacing w:line="360" w:lineRule="auto"/>
-      </w:pPr>
-      <w:r>
-        <w:t>Тип: Единичный выбор</w:t>
-      </w:r>
-    </w:p>
-    <w:p>
-      <w:pPr>
-        <w:pStyle w:val="a4"/>
-        <w:spacing w:line="360" w:lineRule="auto"/>
-      </w:pPr>
-      <w:r>
-        <w:t xml:space="preserve">Варианты ответа: </w:t>
-      </w:r>
-      <w:r>
-        <w:t>120, 144, 240, 300, 480</w:t>
-      </w:r>
-    </w:p>
-    <w:p>
-      <w:pPr>
-        <w:pStyle w:val="a4"/>
-        <w:spacing w:line="360" w:lineRule="auto"/>
-      </w:pPr>
-      <w:r>
-        <w:t xml:space="preserve">Атрибут: </w:t>
+        <w:t>Вы рассматриваете игровой ноутбук?</w:t>
+      </w:r>
+    </w:p>
+    <w:p>
+      <w:pPr>
+        <w:pStyle w:val="a4"/>
+        <w:spacing w:line="360" w:lineRule="auto"/>
+      </w:pPr>
+      <w:r>
+        <w:t>Тип: Да / Нет</w:t>
+      </w:r>
+    </w:p>
+    <w:p>
+      <w:pPr>
+        <w:pStyle w:val="a4"/>
+        <w:spacing w:line="360" w:lineRule="auto"/>
+      </w:pPr>
+      <w:r>
+        <w:t>Вариант ответа: Да / Нет</w:t>
+      </w:r>
+    </w:p>
+    <w:p>
+      <w:pPr>
+        <w:pStyle w:val="a4"/>
+        <w:spacing w:line="360" w:lineRule="auto"/>
+      </w:pPr>
+      <w:r>
+        <w:t xml:space="preserve">Параметр: </w:t>
       </w:r>
       <w:proofErr w:type="spellStart"/>
       <w:r>
-        <w:t>Refresh_Rate</w:t>
+        <w:t>notebook_type</w:t>
       </w:r>
       <w:proofErr w:type="spellEnd"/>
-    </w:p>
-    <w:p>
-      <w:pPr>
-        <w:pStyle w:val="a4"/>
-        <w:spacing w:line="360" w:lineRule="auto"/>
-      </w:pPr>
-      <w:r>
-        <w:t>Следующий вопрос: 15</w:t>
-      </w:r>
     </w:p>
     <w:p>
       <w:pPr>
@@ -6044,40 +6132,52 @@
         <w:spacing w:line="360" w:lineRule="auto"/>
       </w:pPr>
       <w:r>
-        <w:t>Вам необходимо подобрать определенную видеокарту?</w:t>
-      </w:r>
-    </w:p>
-    <w:p>
-      <w:pPr>
-        <w:pStyle w:val="a4"/>
-        <w:spacing w:line="360" w:lineRule="auto"/>
-      </w:pPr>
-      <w:r>
-        <w:t>Тип: Да / Нет</w:t>
-      </w:r>
-    </w:p>
-    <w:p>
-      <w:pPr>
-        <w:pStyle w:val="a4"/>
-        <w:spacing w:line="360" w:lineRule="auto"/>
-      </w:pPr>
-      <w:r>
-        <w:t>Вариант ответа: Да / Нет</w:t>
-      </w:r>
-    </w:p>
-    <w:p>
-      <w:pPr>
-        <w:pStyle w:val="a4"/>
-        <w:spacing w:line="360" w:lineRule="auto"/>
-      </w:pPr>
-      <w:r>
-        <w:t xml:space="preserve">Параметр: </w:t>
+        <w:t>Выберите подходящую частоту экрана для вашего комфорта (60-144)</w:t>
+      </w:r>
+    </w:p>
+    <w:p>
+      <w:pPr>
+        <w:pStyle w:val="a4"/>
+        <w:spacing w:line="360" w:lineRule="auto"/>
+      </w:pPr>
+      <w:r>
+        <w:t>Тип: Единичный выбор</w:t>
+      </w:r>
+    </w:p>
+    <w:p>
+      <w:pPr>
+        <w:pStyle w:val="a4"/>
+        <w:spacing w:line="360" w:lineRule="auto"/>
+      </w:pPr>
+      <w:r>
+        <w:t xml:space="preserve">Варианты ответа: </w:t>
+      </w:r>
+      <w:r>
+        <w:t>60, 120, 90, 144</w:t>
+      </w:r>
+    </w:p>
+    <w:p>
+      <w:pPr>
+        <w:pStyle w:val="a4"/>
+        <w:spacing w:line="360" w:lineRule="auto"/>
+      </w:pPr>
+      <w:r>
+        <w:t xml:space="preserve">Атрибут: </w:t>
       </w:r>
       <w:proofErr w:type="spellStart"/>
       <w:r>
-        <w:t>videocard</w:t>
+        <w:t>Refresh_Rate</w:t>
       </w:r>
       <w:proofErr w:type="spellEnd"/>
+    </w:p>
+    <w:p>
+      <w:pPr>
+        <w:pStyle w:val="a4"/>
+        <w:spacing w:line="360" w:lineRule="auto"/>
+      </w:pPr>
+      <w:r>
+        <w:t>Следующий вопрос: 14</w:t>
+      </w:r>
     </w:p>
     <w:p>
       <w:pPr>
@@ -6089,7 +6189,19 @@
         <w:spacing w:line="360" w:lineRule="auto"/>
       </w:pPr>
       <w:r>
-        <w:t>Выберите подходящий для вас бренд видеокарты</w:t>
+        <w:t>Выберите подходящую частоту экрана для вашего комфорта (</w:t>
+      </w:r>
+      <w:r>
+        <w:t>120</w:t>
+      </w:r>
+      <w:r>
+        <w:t>-</w:t>
+      </w:r>
+      <w:r>
+        <w:t>480</w:t>
+      </w:r>
+      <w:r>
+        <w:t>)</w:t>
       </w:r>
     </w:p>
     <w:p>
@@ -6107,10 +6219,10 @@
         <w:spacing w:line="360" w:lineRule="auto"/>
       </w:pPr>
       <w:r>
-        <w:t>Варианты ответа:</w:t>
-      </w:r>
-      <w:r>
-        <w:t xml:space="preserve"> Intel, NVIDIA, AMD, Apple, ARM, Qualcomm</w:t>
+        <w:t xml:space="preserve">Варианты ответа: </w:t>
+      </w:r>
+      <w:r>
+        <w:t>120, 144, 240, 300, 480</w:t>
       </w:r>
     </w:p>
     <w:p>
@@ -6123,7 +6235,7 @@
       </w:r>
       <w:proofErr w:type="spellStart"/>
       <w:r>
-        <w:t>GPU_Brand</w:t>
+        <w:t>Refresh_Rate</w:t>
       </w:r>
       <w:proofErr w:type="spellEnd"/>
     </w:p>
@@ -6133,7 +6245,7 @@
         <w:spacing w:line="360" w:lineRule="auto"/>
       </w:pPr>
       <w:r>
-        <w:t>Следующий вопрос: 16</w:t>
+        <w:t>Следующий вопрос: 15</w:t>
       </w:r>
     </w:p>
     <w:p>
@@ -6146,113 +6258,38 @@
         <w:spacing w:line="360" w:lineRule="auto"/>
       </w:pPr>
       <w:r>
-        <w:t>Выберите подходящую модель видеокарты</w:t>
-      </w:r>
-    </w:p>
-    <w:p>
-      <w:pPr>
-        <w:pStyle w:val="a4"/>
-        <w:spacing w:line="360" w:lineRule="auto"/>
-      </w:pPr>
-      <w:r>
-        <w:t>Тип: Единичный выбор</w:t>
-      </w:r>
-    </w:p>
-    <w:p>
-      <w:pPr>
-        <w:pStyle w:val="a4"/>
-        <w:spacing w:line="360" w:lineRule="auto"/>
-      </w:pPr>
-      <w:r>
-        <w:t>Варианты ответа:</w:t>
-      </w:r>
-      <w:r>
-        <w:t xml:space="preserve"> </w:t>
+        <w:t>Вам необходимо подобрать определенную видеокарту?</w:t>
+      </w:r>
+    </w:p>
+    <w:p>
+      <w:pPr>
+        <w:pStyle w:val="a4"/>
+        <w:spacing w:line="360" w:lineRule="auto"/>
+      </w:pPr>
+      <w:r>
+        <w:t>Тип: Да / Нет</w:t>
+      </w:r>
+    </w:p>
+    <w:p>
+      <w:pPr>
+        <w:pStyle w:val="a4"/>
+        <w:spacing w:line="360" w:lineRule="auto"/>
+      </w:pPr>
+      <w:r>
+        <w:t>Вариант ответа: Да / Нет</w:t>
+      </w:r>
+    </w:p>
+    <w:p>
+      <w:pPr>
+        <w:pStyle w:val="a4"/>
+        <w:spacing w:line="360" w:lineRule="auto"/>
+      </w:pPr>
+      <w:r>
+        <w:t xml:space="preserve">Параметр: </w:t>
       </w:r>
       <w:proofErr w:type="spellStart"/>
       <w:r>
-        <w:t>Adreno</w:t>
-      </w:r>
-      <w:proofErr w:type="spellEnd"/>
-      <w:r>
-        <w:t xml:space="preserve"> 618, </w:t>
-      </w:r>
-      <w:proofErr w:type="spellStart"/>
-      <w:r>
-        <w:t>Arc</w:t>
-      </w:r>
-      <w:proofErr w:type="spellEnd"/>
-      <w:r>
-        <w:t xml:space="preserve"> A370M, GTX 1650, GTX 1650 </w:t>
-      </w:r>
-      <w:proofErr w:type="spellStart"/>
-      <w:r>
-        <w:t>Ti</w:t>
-      </w:r>
-      <w:proofErr w:type="spellEnd"/>
-      <w:r>
-        <w:t xml:space="preserve">, HD 400, </w:t>
-      </w:r>
-      <w:proofErr w:type="spellStart"/>
-      <w:r>
-        <w:t>Iris</w:t>
-      </w:r>
-      <w:proofErr w:type="spellEnd"/>
-      <w:r>
-        <w:t xml:space="preserve">, M1, M1 Pro, M1 Max, M2, M2 Pro, M3 Max, M3, M3 Pro, Mali-G72, MX350, </w:t>
-      </w:r>
-      <w:proofErr w:type="spellStart"/>
-      <w:r>
-        <w:t>Quadro</w:t>
-      </w:r>
-      <w:proofErr w:type="spellEnd"/>
-      <w:r>
-        <w:t xml:space="preserve">, Radeon, Radeon 780M, Radeon Pro 5500M, Radeon RX 6700S, Radeon RX 7600M XT, Radeon RX 7600, Radeon RX </w:t>
-      </w:r>
-      <w:proofErr w:type="spellStart"/>
-      <w:r>
-        <w:t>Vega</w:t>
-      </w:r>
-      <w:proofErr w:type="spellEnd"/>
-      <w:r>
-        <w:t xml:space="preserve"> 6, Radeon </w:t>
-      </w:r>
-      <w:proofErr w:type="spellStart"/>
-      <w:r>
-        <w:t>Vega</w:t>
-      </w:r>
-      <w:proofErr w:type="spellEnd"/>
-      <w:r>
-        <w:t xml:space="preserve"> 9, RTX 2050, RTX 2080 SUPER, RTX 3050, RTX 3070 </w:t>
-      </w:r>
-      <w:proofErr w:type="spellStart"/>
-      <w:r>
-        <w:t>Ti</w:t>
-      </w:r>
-      <w:proofErr w:type="spellEnd"/>
-      <w:r>
-        <w:t xml:space="preserve">, RTX 3080 </w:t>
-      </w:r>
-      <w:proofErr w:type="spellStart"/>
-      <w:r>
-        <w:t>Ti</w:t>
-      </w:r>
-      <w:proofErr w:type="spellEnd"/>
-      <w:r>
-        <w:t>, RTX 4050, RTX 4060, RTX 4070, RTX 4080, RTX A1000, RTX A2000, RTX A3000, UHD</w:t>
-      </w:r>
-    </w:p>
-    <w:p>
-      <w:pPr>
-        <w:pStyle w:val="a4"/>
-        <w:spacing w:line="360" w:lineRule="auto"/>
-      </w:pPr>
-      <w:r>
-        <w:t xml:space="preserve">Атрибут: </w:t>
-      </w:r>
-      <w:proofErr w:type="spellStart"/>
-      <w:r>
-        <w:t>GPU_Model</w:t>
+        <w:t>videocard</w:t>
       </w:r>
       <w:proofErr w:type="spellEnd"/>
     </w:p>
@@ -6266,16 +6303,15 @@
         <w:spacing w:line="360" w:lineRule="auto"/>
       </w:pPr>
       <w:r>
-        <w:t>Какой бренд процессора вы рассматриваете?</w:t>
-      </w:r>
-    </w:p>
-    <w:p>
-      <w:pPr>
-        <w:pStyle w:val="a4"/>
-        <w:spacing w:line="360" w:lineRule="auto"/>
-      </w:pPr>
-      <w:r>
-        <w:lastRenderedPageBreak/>
+        <w:t>Выберите подходящий для вас бренд видеокарты</w:t>
+      </w:r>
+    </w:p>
+    <w:p>
+      <w:pPr>
+        <w:pStyle w:val="a4"/>
+        <w:spacing w:line="360" w:lineRule="auto"/>
+      </w:pPr>
+      <w:r>
         <w:t>Тип: Единичный выбор</w:t>
       </w:r>
     </w:p>
@@ -6285,58 +6321,10 @@
         <w:spacing w:line="360" w:lineRule="auto"/>
       </w:pPr>
       <w:r>
-        <w:t>Варианты</w:t>
-      </w:r>
-      <w:r>
-        <w:t xml:space="preserve"> </w:t>
-      </w:r>
-      <w:r>
-        <w:t>ответа</w:t>
-      </w:r>
-      <w:r>
-        <w:t xml:space="preserve">: </w:t>
-      </w:r>
-      <w:r>
-        <w:rPr>
-          <w:lang w:val="en-US"/>
-        </w:rPr>
-        <w:t>Intel</w:t>
-      </w:r>
-      <w:r>
-        <w:t xml:space="preserve">, </w:t>
-      </w:r>
-      <w:r>
-        <w:rPr>
-          <w:lang w:val="en-US"/>
-        </w:rPr>
-        <w:t>AMD</w:t>
-      </w:r>
-      <w:r>
-        <w:t xml:space="preserve">, </w:t>
-      </w:r>
-      <w:r>
-        <w:rPr>
-          <w:lang w:val="en-US"/>
-        </w:rPr>
-        <w:t>Apple</w:t>
-      </w:r>
-      <w:r>
-        <w:t xml:space="preserve">, </w:t>
-      </w:r>
-      <w:r>
-        <w:rPr>
-          <w:lang w:val="en-US"/>
-        </w:rPr>
-        <w:t>Qualcomm</w:t>
-      </w:r>
-      <w:r>
-        <w:t xml:space="preserve">, </w:t>
-      </w:r>
-      <w:r>
-        <w:rPr>
-          <w:lang w:val="en-US"/>
-        </w:rPr>
-        <w:t>MediaTek</w:t>
+        <w:t>Варианты ответа:</w:t>
+      </w:r>
+      <w:r>
+        <w:t xml:space="preserve"> Intel, NVIDIA, AMD, Apple, ARM, Qualcomm</w:t>
       </w:r>
     </w:p>
     <w:p>
@@ -6347,29 +6335,19 @@
       <w:r>
         <w:t xml:space="preserve">Атрибут: </w:t>
       </w:r>
-      <w:r>
-        <w:rPr>
-          <w:lang w:val="en-US"/>
-        </w:rPr>
-        <w:t>CPU</w:t>
-      </w:r>
-      <w:r>
-        <w:t>_</w:t>
-      </w:r>
-      <w:r>
-        <w:rPr>
-          <w:lang w:val="en-US"/>
-        </w:rPr>
-        <w:t>Brand</w:t>
-      </w:r>
-    </w:p>
-    <w:p>
-      <w:pPr>
-        <w:pStyle w:val="a4"/>
-        <w:spacing w:line="360" w:lineRule="auto"/>
-      </w:pPr>
-      <w:r>
-        <w:t>Следующий вопрос: 18</w:t>
+      <w:proofErr w:type="spellStart"/>
+      <w:r>
+        <w:t>GPU_Brand</w:t>
+      </w:r>
+      <w:proofErr w:type="spellEnd"/>
+    </w:p>
+    <w:p>
+      <w:pPr>
+        <w:pStyle w:val="a4"/>
+        <w:spacing w:line="360" w:lineRule="auto"/>
+      </w:pPr>
+      <w:r>
+        <w:t>Следующий вопрос: 16</w:t>
       </w:r>
     </w:p>
     <w:p>
@@ -6382,64 +6360,101 @@
         <w:spacing w:line="360" w:lineRule="auto"/>
       </w:pPr>
       <w:r>
-        <w:t>Какую модель процессора вы рассматриваете?</w:t>
-      </w:r>
-    </w:p>
-    <w:p>
-      <w:pPr>
-        <w:pStyle w:val="a4"/>
-        <w:spacing w:line="360" w:lineRule="auto"/>
-        <w:rPr>
-          <w:lang w:val="en-US"/>
-        </w:rPr>
-      </w:pPr>
-      <w:r>
-        <w:t>Тип</w:t>
-      </w:r>
-      <w:r>
-        <w:rPr>
-          <w:lang w:val="en-US"/>
-        </w:rPr>
-        <w:t xml:space="preserve">: </w:t>
-      </w:r>
-      <w:r>
-        <w:t>Единичный</w:t>
-      </w:r>
-      <w:r>
-        <w:rPr>
-          <w:lang w:val="en-US"/>
-        </w:rPr>
+        <w:t>Выберите подходящую модель видеокарты</w:t>
+      </w:r>
+    </w:p>
+    <w:p>
+      <w:pPr>
+        <w:pStyle w:val="a4"/>
+        <w:spacing w:line="360" w:lineRule="auto"/>
+      </w:pPr>
+      <w:r>
+        <w:t>Тип: Единичный выбор</w:t>
+      </w:r>
+    </w:p>
+    <w:p>
+      <w:pPr>
+        <w:pStyle w:val="a4"/>
+        <w:spacing w:line="360" w:lineRule="auto"/>
+      </w:pPr>
+      <w:r>
+        <w:lastRenderedPageBreak/>
+        <w:t>Варианты ответа:</w:t>
+      </w:r>
+      <w:r>
         <w:t xml:space="preserve"> </w:t>
       </w:r>
-      <w:r>
-        <w:t>выбор</w:t>
-      </w:r>
-    </w:p>
-    <w:p>
-      <w:pPr>
-        <w:pStyle w:val="a4"/>
-        <w:spacing w:line="360" w:lineRule="auto"/>
-        <w:rPr>
-          <w:lang w:val="en-US"/>
-        </w:rPr>
-      </w:pPr>
-      <w:r>
-        <w:t>Варианты</w:t>
-      </w:r>
-      <w:r>
-        <w:rPr>
-          <w:lang w:val="en-US"/>
-        </w:rPr>
-        <w:t xml:space="preserve"> </w:t>
-      </w:r>
-      <w:r>
-        <w:t>ответа</w:t>
-      </w:r>
-      <w:r>
-        <w:rPr>
-          <w:lang w:val="en-US"/>
-        </w:rPr>
-        <w:t>: Core i7, Core i5, Ryzen, Core i3, Celeron, Core i9, Pentium, Snapdragon, M2, Atom, M1, M1 Max, M1 Pro, M2 Pro, M3 Max, M3 Pro, MT8183, Helio P60T, Core m3</w:t>
+      <w:proofErr w:type="spellStart"/>
+      <w:r>
+        <w:t>Adreno</w:t>
+      </w:r>
+      <w:proofErr w:type="spellEnd"/>
+      <w:r>
+        <w:t xml:space="preserve"> 618, </w:t>
+      </w:r>
+      <w:proofErr w:type="spellStart"/>
+      <w:r>
+        <w:t>Arc</w:t>
+      </w:r>
+      <w:proofErr w:type="spellEnd"/>
+      <w:r>
+        <w:t xml:space="preserve"> A370M, GTX 1650, GTX 1650 </w:t>
+      </w:r>
+      <w:proofErr w:type="spellStart"/>
+      <w:r>
+        <w:t>Ti</w:t>
+      </w:r>
+      <w:proofErr w:type="spellEnd"/>
+      <w:r>
+        <w:t xml:space="preserve">, HD 400, </w:t>
+      </w:r>
+      <w:proofErr w:type="spellStart"/>
+      <w:r>
+        <w:t>Iris</w:t>
+      </w:r>
+      <w:proofErr w:type="spellEnd"/>
+      <w:r>
+        <w:t xml:space="preserve">, M1, M1 Pro, M1 Max, M2, M2 Pro, M3 Max, M3, M3 Pro, Mali-G72, MX350, </w:t>
+      </w:r>
+      <w:proofErr w:type="spellStart"/>
+      <w:r>
+        <w:t>Quadro</w:t>
+      </w:r>
+      <w:proofErr w:type="spellEnd"/>
+      <w:r>
+        <w:t xml:space="preserve">, Radeon, Radeon 780M, Radeon Pro 5500M, Radeon RX 6700S, Radeon RX 7600M XT, Radeon RX 7600, Radeon RX </w:t>
+      </w:r>
+      <w:proofErr w:type="spellStart"/>
+      <w:r>
+        <w:t>Vega</w:t>
+      </w:r>
+      <w:proofErr w:type="spellEnd"/>
+      <w:r>
+        <w:t xml:space="preserve"> 6, Radeon </w:t>
+      </w:r>
+      <w:proofErr w:type="spellStart"/>
+      <w:r>
+        <w:t>Vega</w:t>
+      </w:r>
+      <w:proofErr w:type="spellEnd"/>
+      <w:r>
+        <w:t xml:space="preserve"> 9, RTX 2050, RTX 2080 SUPER, RTX 3050, RTX 3070 </w:t>
+      </w:r>
+      <w:proofErr w:type="spellStart"/>
+      <w:r>
+        <w:t>Ti</w:t>
+      </w:r>
+      <w:proofErr w:type="spellEnd"/>
+      <w:r>
+        <w:t xml:space="preserve">, RTX 3080 </w:t>
+      </w:r>
+      <w:proofErr w:type="spellStart"/>
+      <w:r>
+        <w:t>Ti</w:t>
+      </w:r>
+      <w:proofErr w:type="spellEnd"/>
+      <w:r>
+        <w:t>, RTX 4050, RTX 4060, RTX 4070, RTX 4080, RTX A1000, RTX A2000, RTX A3000, UHD</w:t>
       </w:r>
     </w:p>
     <w:p>
@@ -6450,30 +6465,11 @@
       <w:r>
         <w:t xml:space="preserve">Атрибут: </w:t>
       </w:r>
-      <w:r>
-        <w:rPr>
-          <w:lang w:val="en-US"/>
-        </w:rPr>
-        <w:t>CPU</w:t>
-      </w:r>
-      <w:r>
-        <w:t>_</w:t>
-      </w:r>
-      <w:r>
-        <w:rPr>
-          <w:lang w:val="en-US"/>
-        </w:rPr>
-        <w:t>Model</w:t>
-      </w:r>
-    </w:p>
-    <w:p>
-      <w:pPr>
-        <w:pStyle w:val="a4"/>
-        <w:spacing w:line="360" w:lineRule="auto"/>
-      </w:pPr>
-      <w:r>
-        <w:t>Следующий вопрос: 19</w:t>
-      </w:r>
+      <w:proofErr w:type="spellStart"/>
+      <w:r>
+        <w:t>GPU_Model</w:t>
+      </w:r>
+      <w:proofErr w:type="spellEnd"/>
     </w:p>
     <w:p>
       <w:pPr>
@@ -6485,40 +6481,110 @@
         <w:spacing w:line="360" w:lineRule="auto"/>
       </w:pPr>
       <w:r>
-        <w:t>Есть ли у вас предпочтение по количеству ядер процессора?</w:t>
-      </w:r>
-    </w:p>
-    <w:p>
-      <w:pPr>
-        <w:pStyle w:val="a4"/>
-        <w:spacing w:line="360" w:lineRule="auto"/>
-      </w:pPr>
-      <w:r>
-        <w:t>Тип: Да / Нет</w:t>
-      </w:r>
-    </w:p>
-    <w:p>
-      <w:pPr>
-        <w:pStyle w:val="a4"/>
-        <w:spacing w:line="360" w:lineRule="auto"/>
-      </w:pPr>
-      <w:r>
-        <w:t>Вариант ответа: Да / Нет</w:t>
-      </w:r>
-    </w:p>
-    <w:p>
-      <w:pPr>
-        <w:pStyle w:val="a4"/>
-        <w:spacing w:line="360" w:lineRule="auto"/>
-      </w:pPr>
-      <w:r>
-        <w:t xml:space="preserve">Параметр: </w:t>
-      </w:r>
-      <w:proofErr w:type="spellStart"/>
-      <w:r>
-        <w:t>core_counter</w:t>
-      </w:r>
-      <w:proofErr w:type="spellEnd"/>
+        <w:t>Какой бренд процессора вы рассматриваете?</w:t>
+      </w:r>
+    </w:p>
+    <w:p>
+      <w:pPr>
+        <w:pStyle w:val="a4"/>
+        <w:spacing w:line="360" w:lineRule="auto"/>
+      </w:pPr>
+      <w:r>
+        <w:t>Тип: Единичный выбор</w:t>
+      </w:r>
+    </w:p>
+    <w:p>
+      <w:pPr>
+        <w:pStyle w:val="a4"/>
+        <w:spacing w:line="360" w:lineRule="auto"/>
+      </w:pPr>
+      <w:r>
+        <w:t>Варианты</w:t>
+      </w:r>
+      <w:r>
+        <w:t xml:space="preserve"> </w:t>
+      </w:r>
+      <w:r>
+        <w:t>ответа</w:t>
+      </w:r>
+      <w:r>
+        <w:t xml:space="preserve">: </w:t>
+      </w:r>
+      <w:r>
+        <w:rPr>
+          <w:lang w:val="en-US"/>
+        </w:rPr>
+        <w:t>Intel</w:t>
+      </w:r>
+      <w:r>
+        <w:t xml:space="preserve">, </w:t>
+      </w:r>
+      <w:r>
+        <w:rPr>
+          <w:lang w:val="en-US"/>
+        </w:rPr>
+        <w:t>AMD</w:t>
+      </w:r>
+      <w:r>
+        <w:t xml:space="preserve">, </w:t>
+      </w:r>
+      <w:r>
+        <w:rPr>
+          <w:lang w:val="en-US"/>
+        </w:rPr>
+        <w:t>Apple</w:t>
+      </w:r>
+      <w:r>
+        <w:t xml:space="preserve">, </w:t>
+      </w:r>
+      <w:r>
+        <w:rPr>
+          <w:lang w:val="en-US"/>
+        </w:rPr>
+        <w:t>Qualcomm</w:t>
+      </w:r>
+      <w:r>
+        <w:t xml:space="preserve">, </w:t>
+      </w:r>
+      <w:r>
+        <w:rPr>
+          <w:lang w:val="en-US"/>
+        </w:rPr>
+        <w:t>MediaTek</w:t>
+      </w:r>
+    </w:p>
+    <w:p>
+      <w:pPr>
+        <w:pStyle w:val="a4"/>
+        <w:spacing w:line="360" w:lineRule="auto"/>
+      </w:pPr>
+      <w:r>
+        <w:t xml:space="preserve">Атрибут: </w:t>
+      </w:r>
+      <w:r>
+        <w:rPr>
+          <w:lang w:val="en-US"/>
+        </w:rPr>
+        <w:t>CPU</w:t>
+      </w:r>
+      <w:r>
+        <w:t>_</w:t>
+      </w:r>
+      <w:r>
+        <w:rPr>
+          <w:lang w:val="en-US"/>
+        </w:rPr>
+        <w:t>Brand</w:t>
+      </w:r>
+    </w:p>
+    <w:p>
+      <w:pPr>
+        <w:pStyle w:val="a4"/>
+        <w:spacing w:line="360" w:lineRule="auto"/>
+      </w:pPr>
+      <w:r>
+        <w:t>Следующий вопрос: 18</w:t>
+      </w:r>
     </w:p>
     <w:p>
       <w:pPr>
@@ -6530,28 +6596,64 @@
         <w:spacing w:line="360" w:lineRule="auto"/>
       </w:pPr>
       <w:r>
-        <w:t>Необходимое количество ядер процессора</w:t>
-      </w:r>
-    </w:p>
-    <w:p>
-      <w:pPr>
-        <w:pStyle w:val="a4"/>
-        <w:spacing w:line="360" w:lineRule="auto"/>
-      </w:pPr>
-      <w:r>
-        <w:t>Тип: Единичный выбор</w:t>
-      </w:r>
-    </w:p>
-    <w:p>
-      <w:pPr>
-        <w:pStyle w:val="a4"/>
-        <w:spacing w:line="360" w:lineRule="auto"/>
-      </w:pPr>
-      <w:r>
-        <w:t xml:space="preserve">Варианты ответа: </w:t>
-      </w:r>
-      <w:r>
-        <w:t>8, 4, 2, 6, 10, 12, 14, 16</w:t>
+        <w:t>Какую модель процессора вы рассматриваете?</w:t>
+      </w:r>
+    </w:p>
+    <w:p>
+      <w:pPr>
+        <w:pStyle w:val="a4"/>
+        <w:spacing w:line="360" w:lineRule="auto"/>
+        <w:rPr>
+          <w:lang w:val="en-US"/>
+        </w:rPr>
+      </w:pPr>
+      <w:r>
+        <w:t>Тип</w:t>
+      </w:r>
+      <w:r>
+        <w:rPr>
+          <w:lang w:val="en-US"/>
+        </w:rPr>
+        <w:t xml:space="preserve">: </w:t>
+      </w:r>
+      <w:r>
+        <w:t>Единичный</w:t>
+      </w:r>
+      <w:r>
+        <w:rPr>
+          <w:lang w:val="en-US"/>
+        </w:rPr>
+        <w:t xml:space="preserve"> </w:t>
+      </w:r>
+      <w:r>
+        <w:t>выбор</w:t>
+      </w:r>
+    </w:p>
+    <w:p>
+      <w:pPr>
+        <w:pStyle w:val="a4"/>
+        <w:spacing w:line="360" w:lineRule="auto"/>
+        <w:rPr>
+          <w:lang w:val="en-US"/>
+        </w:rPr>
+      </w:pPr>
+      <w:r>
+        <w:t>Варианты</w:t>
+      </w:r>
+      <w:r>
+        <w:rPr>
+          <w:lang w:val="en-US"/>
+        </w:rPr>
+        <w:t xml:space="preserve"> </w:t>
+      </w:r>
+      <w:r>
+        <w:t>ответа</w:t>
+      </w:r>
+      <w:r>
+        <w:rPr>
+          <w:lang w:val="en-US"/>
+        </w:rPr>
+        <w:t>: Core i7, Core i5, Ryzen, Core i3, Celeron, Core i9, Pentium, Snapdragon, M2, Atom, M1, M1 Max, M1 Pro, M2 Pro, M3 Max, M3 Pro, MT8183, Helio P60T, Core m3</w:t>
       </w:r>
     </w:p>
     <w:p>
@@ -6562,19 +6664,29 @@
       <w:r>
         <w:t xml:space="preserve">Атрибут: </w:t>
       </w:r>
-      <w:proofErr w:type="spellStart"/>
-      <w:r>
-        <w:t>Core_Count</w:t>
-      </w:r>
-      <w:proofErr w:type="spellEnd"/>
-    </w:p>
-    <w:p>
-      <w:pPr>
-        <w:pStyle w:val="a4"/>
-        <w:spacing w:line="360" w:lineRule="auto"/>
-      </w:pPr>
-      <w:r>
-        <w:t>Следующий вопрос: 21</w:t>
+      <w:r>
+        <w:rPr>
+          <w:lang w:val="en-US"/>
+        </w:rPr>
+        <w:t>CPU</w:t>
+      </w:r>
+      <w:r>
+        <w:t>_</w:t>
+      </w:r>
+      <w:r>
+        <w:rPr>
+          <w:lang w:val="en-US"/>
+        </w:rPr>
+        <w:t>Model</w:t>
+      </w:r>
+    </w:p>
+    <w:p>
+      <w:pPr>
+        <w:pStyle w:val="a4"/>
+        <w:spacing w:line="360" w:lineRule="auto"/>
+      </w:pPr>
+      <w:r>
+        <w:t>Следующий вопрос: 19</w:t>
       </w:r>
     </w:p>
     <w:p>
@@ -6587,7 +6699,7 @@
         <w:spacing w:line="360" w:lineRule="auto"/>
       </w:pPr>
       <w:r>
-        <w:t>Имеются ли у вас предпочтения по клавиатуре?</w:t>
+        <w:t>Есть ли у вас предпочтение по количеству ядер процессора?</w:t>
       </w:r>
     </w:p>
     <w:p>
@@ -6618,7 +6730,7 @@
       </w:r>
       <w:proofErr w:type="spellStart"/>
       <w:r>
-        <w:t>keyboard_variants</w:t>
+        <w:t>core_counter</w:t>
       </w:r>
       <w:proofErr w:type="spellEnd"/>
     </w:p>
@@ -6632,7 +6744,7 @@
         <w:spacing w:line="360" w:lineRule="auto"/>
       </w:pPr>
       <w:r>
-        <w:t>Какой тип клавиатуры вы рассматриваете?</w:t>
+        <w:t>Необходимое количество ядер процессора</w:t>
       </w:r>
     </w:p>
     <w:p>
@@ -6646,70 +6758,37 @@
     </w:p>
     <w:p>
       <w:pPr>
-        <w:spacing w:line="360" w:lineRule="auto"/>
-        <w:ind w:left="360" w:firstLine="348"/>
-      </w:pPr>
-      <w:r>
-        <w:t>Варианты</w:t>
-      </w:r>
-      <w:r>
-        <w:t xml:space="preserve"> </w:t>
-      </w:r>
-      <w:r>
-        <w:t>ответа</w:t>
-      </w:r>
-      <w:r>
-        <w:t xml:space="preserve">: </w:t>
-      </w:r>
-      <w:r>
-        <w:rPr>
-          <w:lang w:val="en-US"/>
-        </w:rPr>
-        <w:t>Mechanical</w:t>
-      </w:r>
-      <w:r>
-        <w:t xml:space="preserve">, </w:t>
-      </w:r>
-      <w:r>
-        <w:rPr>
-          <w:lang w:val="en-US"/>
-        </w:rPr>
-        <w:t>Membrane</w:t>
-      </w:r>
-      <w:r>
-        <w:t xml:space="preserve">, </w:t>
-      </w:r>
-      <w:r>
-        <w:rPr>
-          <w:lang w:val="en-US"/>
-        </w:rPr>
-        <w:t>Scissor</w:t>
-      </w:r>
-      <w:r>
-        <w:t>,</w:t>
-      </w:r>
-    </w:p>
-    <w:p>
-      <w:pPr>
-        <w:spacing w:line="360" w:lineRule="auto"/>
-        <w:ind w:left="360" w:firstLine="348"/>
+        <w:pStyle w:val="a4"/>
+        <w:spacing w:line="360" w:lineRule="auto"/>
+      </w:pPr>
+      <w:r>
+        <w:t xml:space="preserve">Варианты ответа: </w:t>
+      </w:r>
+      <w:r>
+        <w:t>8, 4, 2, 6, 10, 12, 14, 16</w:t>
+      </w:r>
+    </w:p>
+    <w:p>
+      <w:pPr>
+        <w:pStyle w:val="a4"/>
+        <w:spacing w:line="360" w:lineRule="auto"/>
       </w:pPr>
       <w:r>
         <w:t xml:space="preserve">Атрибут: </w:t>
       </w:r>
       <w:proofErr w:type="spellStart"/>
       <w:r>
-        <w:t>Keyboard_Type</w:t>
+        <w:t>Core_Count</w:t>
       </w:r>
       <w:proofErr w:type="spellEnd"/>
     </w:p>
     <w:p>
       <w:pPr>
-        <w:spacing w:line="360" w:lineRule="auto"/>
-        <w:ind w:left="360" w:firstLine="348"/>
-      </w:pPr>
-      <w:r>
-        <w:t>Следующий вопрос: 23</w:t>
+        <w:pStyle w:val="a4"/>
+        <w:spacing w:line="360" w:lineRule="auto"/>
+      </w:pPr>
+      <w:r>
+        <w:t>Следующий вопрос: 21</w:t>
       </w:r>
     </w:p>
     <w:p>
@@ -6722,7 +6801,7 @@
         <w:spacing w:line="360" w:lineRule="auto"/>
       </w:pPr>
       <w:r>
-        <w:t>Необходима ли подсветка у клавиатуры?</w:t>
+        <w:t>Имеются ли у вас предпочтения по клавиатуре?</w:t>
       </w:r>
     </w:p>
     <w:p>
@@ -6749,22 +6828,13 @@
         <w:spacing w:line="360" w:lineRule="auto"/>
       </w:pPr>
       <w:r>
-        <w:t xml:space="preserve">Атрибут: </w:t>
+        <w:t xml:space="preserve">Параметр: </w:t>
       </w:r>
       <w:proofErr w:type="spellStart"/>
       <w:r>
-        <w:t>Keyboard_Light</w:t>
+        <w:t>keyboard_variants</w:t>
       </w:r>
       <w:proofErr w:type="spellEnd"/>
-    </w:p>
-    <w:p>
-      <w:pPr>
-        <w:pStyle w:val="a4"/>
-        <w:spacing w:line="360" w:lineRule="auto"/>
-      </w:pPr>
-      <w:r>
-        <w:t>Следующий вопрос: 24</w:t>
-      </w:r>
     </w:p>
     <w:p>
       <w:pPr>
@@ -6776,49 +6846,85 @@
         <w:spacing w:line="360" w:lineRule="auto"/>
       </w:pPr>
       <w:r>
-        <w:t>Необходима ли клавиши дополнительных действий?</w:t>
-      </w:r>
-    </w:p>
-    <w:p>
-      <w:pPr>
-        <w:pStyle w:val="a4"/>
-        <w:spacing w:line="360" w:lineRule="auto"/>
+        <w:t>Какой тип клавиатуры вы рассматриваете?</w:t>
+      </w:r>
+    </w:p>
+    <w:p>
+      <w:pPr>
+        <w:pStyle w:val="a4"/>
+        <w:spacing w:line="360" w:lineRule="auto"/>
+      </w:pPr>
+      <w:r>
+        <w:t>Тип: Единичный выбор</w:t>
+      </w:r>
+    </w:p>
+    <w:p>
+      <w:pPr>
+        <w:spacing w:line="360" w:lineRule="auto"/>
+        <w:ind w:left="360" w:firstLine="348"/>
+      </w:pPr>
+      <w:r>
+        <w:t>Варианты</w:t>
+      </w:r>
+      <w:r>
+        <w:t xml:space="preserve"> </w:t>
+      </w:r>
+      <w:r>
+        <w:t>ответа</w:t>
+      </w:r>
+      <w:r>
+        <w:t xml:space="preserve">: </w:t>
+      </w:r>
+      <w:r>
+        <w:rPr>
+          <w:lang w:val="en-US"/>
+        </w:rPr>
+        <w:t>Mechanical</w:t>
+      </w:r>
+      <w:r>
+        <w:t xml:space="preserve">, </w:t>
+      </w:r>
+      <w:r>
+        <w:rPr>
+          <w:lang w:val="en-US"/>
+        </w:rPr>
+        <w:t>Membrane</w:t>
+      </w:r>
+      <w:r>
+        <w:t xml:space="preserve">, </w:t>
+      </w:r>
+      <w:r>
+        <w:rPr>
+          <w:lang w:val="en-US"/>
+        </w:rPr>
+        <w:t>Scissor</w:t>
+      </w:r>
+      <w:r>
+        <w:t>,</w:t>
+      </w:r>
+    </w:p>
+    <w:p>
+      <w:pPr>
+        <w:spacing w:line="360" w:lineRule="auto"/>
+        <w:ind w:left="360" w:firstLine="348"/>
       </w:pPr>
       <w:r>
         <w:lastRenderedPageBreak/>
-        <w:t>Тип: Да / Нет</w:t>
-      </w:r>
-    </w:p>
-    <w:p>
-      <w:pPr>
-        <w:pStyle w:val="a4"/>
-        <w:spacing w:line="360" w:lineRule="auto"/>
-      </w:pPr>
-      <w:r>
-        <w:t>Вариант ответа: Да / Нет</w:t>
-      </w:r>
-    </w:p>
-    <w:p>
-      <w:pPr>
-        <w:pStyle w:val="a4"/>
-        <w:spacing w:line="360" w:lineRule="auto"/>
-      </w:pPr>
-      <w:r>
         <w:t xml:space="preserve">Атрибут: </w:t>
       </w:r>
       <w:proofErr w:type="spellStart"/>
       <w:r>
-        <w:t>Keyboard_SoftButtons</w:t>
+        <w:t>Keyboard_Type</w:t>
       </w:r>
       <w:proofErr w:type="spellEnd"/>
     </w:p>
     <w:p>
       <w:pPr>
-        <w:pStyle w:val="a4"/>
-        <w:spacing w:line="360" w:lineRule="auto"/>
-      </w:pPr>
-      <w:r>
-        <w:t>Следующий вопрос: 25</w:t>
+        <w:spacing w:line="360" w:lineRule="auto"/>
+        <w:ind w:left="360" w:firstLine="348"/>
+      </w:pPr>
+      <w:r>
+        <w:t>Следующий вопрос: 23</w:t>
       </w:r>
     </w:p>
     <w:p>
@@ -6831,7 +6937,7 @@
         <w:spacing w:line="360" w:lineRule="auto"/>
       </w:pPr>
       <w:r>
-        <w:t>Собираетесь ли вы использовать внешний монитор?</w:t>
+        <w:t>Необходима ли подсветка у клавиатуры?</w:t>
       </w:r>
     </w:p>
     <w:p>
@@ -6858,13 +6964,22 @@
         <w:spacing w:line="360" w:lineRule="auto"/>
       </w:pPr>
       <w:r>
-        <w:t xml:space="preserve">Параметр: </w:t>
+        <w:t xml:space="preserve">Атрибут: </w:t>
       </w:r>
       <w:proofErr w:type="spellStart"/>
       <w:r>
-        <w:t>external_monitor</w:t>
+        <w:t>Keyboard_Light</w:t>
       </w:r>
       <w:proofErr w:type="spellEnd"/>
+    </w:p>
+    <w:p>
+      <w:pPr>
+        <w:pStyle w:val="a4"/>
+        <w:spacing w:line="360" w:lineRule="auto"/>
+      </w:pPr>
+      <w:r>
+        <w:t>Следующий вопрос: 24</w:t>
+      </w:r>
     </w:p>
     <w:p>
       <w:pPr>
@@ -6876,7 +6991,7 @@
         <w:spacing w:line="360" w:lineRule="auto"/>
       </w:pPr>
       <w:r>
-        <w:t>Необходимо ли вам наличие HDMI?</w:t>
+        <w:t>Необходима ли клавиши дополнительных действий?</w:t>
       </w:r>
     </w:p>
     <w:p>
@@ -6905,17 +7020,19 @@
       <w:r>
         <w:t xml:space="preserve">Атрибут: </w:t>
       </w:r>
-      <w:r>
-        <w:t>HDMI</w:t>
-      </w:r>
-    </w:p>
-    <w:p>
-      <w:pPr>
-        <w:pStyle w:val="a4"/>
-        <w:spacing w:line="360" w:lineRule="auto"/>
-      </w:pPr>
-      <w:r>
-        <w:t>Следующий вопрос: 27</w:t>
+      <w:proofErr w:type="spellStart"/>
+      <w:r>
+        <w:t>Keyboard_SoftButtons</w:t>
+      </w:r>
+      <w:proofErr w:type="spellEnd"/>
+    </w:p>
+    <w:p>
+      <w:pPr>
+        <w:pStyle w:val="a4"/>
+        <w:spacing w:line="360" w:lineRule="auto"/>
+      </w:pPr>
+      <w:r>
+        <w:t>Следующий вопрос: 25</w:t>
       </w:r>
     </w:p>
     <w:p>
@@ -6928,7 +7045,7 @@
         <w:spacing w:line="360" w:lineRule="auto"/>
       </w:pPr>
       <w:r>
-        <w:t>Необходимо ли вам наличие поддержки вывода через Type-C?</w:t>
+        <w:t>Собираетесь ли вы использовать внешний монитор?</w:t>
       </w:r>
     </w:p>
     <w:p>
@@ -6955,14 +7072,11 @@
         <w:spacing w:line="360" w:lineRule="auto"/>
       </w:pPr>
       <w:r>
-        <w:t xml:space="preserve">Атрибут: </w:t>
-      </w:r>
-      <w:r>
-        <w:t>USB-</w:t>
+        <w:t xml:space="preserve">Параметр: </w:t>
       </w:r>
       <w:proofErr w:type="spellStart"/>
       <w:r>
-        <w:t>C_Display</w:t>
+        <w:t>external_monitor</w:t>
       </w:r>
       <w:proofErr w:type="spellEnd"/>
     </w:p>
@@ -6976,7 +7090,7 @@
         <w:spacing w:line="360" w:lineRule="auto"/>
       </w:pPr>
       <w:r>
-        <w:t>Необходимы ли вам дополнительные разъемы?</w:t>
+        <w:t>Необходимо ли вам наличие HDMI?</w:t>
       </w:r>
     </w:p>
     <w:p>
@@ -7003,13 +7117,20 @@
         <w:spacing w:line="360" w:lineRule="auto"/>
       </w:pPr>
       <w:r>
-        <w:t xml:space="preserve">Параметр: </w:t>
-      </w:r>
-      <w:proofErr w:type="spellStart"/>
-      <w:r>
-        <w:t>external_inputs</w:t>
-      </w:r>
-      <w:proofErr w:type="spellEnd"/>
+        <w:t xml:space="preserve">Атрибут: </w:t>
+      </w:r>
+      <w:r>
+        <w:t>HDMI</w:t>
+      </w:r>
+    </w:p>
+    <w:p>
+      <w:pPr>
+        <w:pStyle w:val="a4"/>
+        <w:spacing w:line="360" w:lineRule="auto"/>
+      </w:pPr>
+      <w:r>
+        <w:t>Следующий вопрос: 27</w:t>
+      </w:r>
     </w:p>
     <w:p>
       <w:pPr>
@@ -7021,7 +7142,7 @@
         <w:spacing w:line="360" w:lineRule="auto"/>
       </w:pPr>
       <w:r>
-        <w:t>Необходим ли вам разъем RJ-45?</w:t>
+        <w:t>Необходимо ли вам наличие поддержки вывода через Type-C?</w:t>
       </w:r>
     </w:p>
     <w:p>
@@ -7051,17 +7172,13 @@
         <w:t xml:space="preserve">Атрибут: </w:t>
       </w:r>
       <w:r>
-        <w:t>Ethernet</w:t>
-      </w:r>
-    </w:p>
-    <w:p>
-      <w:pPr>
-        <w:pStyle w:val="a4"/>
-        <w:spacing w:line="360" w:lineRule="auto"/>
-      </w:pPr>
-      <w:r>
-        <w:t>Следующий вопрос: 30</w:t>
-      </w:r>
+        <w:t>USB-</w:t>
+      </w:r>
+      <w:proofErr w:type="spellStart"/>
+      <w:r>
+        <w:t>C_Display</w:t>
+      </w:r>
+      <w:proofErr w:type="spellEnd"/>
     </w:p>
     <w:p>
       <w:pPr>
@@ -7073,7 +7190,7 @@
         <w:spacing w:line="360" w:lineRule="auto"/>
       </w:pPr>
       <w:r>
-        <w:t>Необходим ли вам разъем 3.5 Jack?</w:t>
+        <w:t>Необходимы ли вам дополнительные разъемы?</w:t>
       </w:r>
     </w:p>
     <w:p>
@@ -7100,20 +7217,13 @@
         <w:spacing w:line="360" w:lineRule="auto"/>
       </w:pPr>
       <w:r>
-        <w:t xml:space="preserve">Атрибут: </w:t>
-      </w:r>
-      <w:r>
-        <w:t>3.5mm_Jack</w:t>
-      </w:r>
-    </w:p>
-    <w:p>
-      <w:pPr>
-        <w:pStyle w:val="a4"/>
-        <w:spacing w:line="360" w:lineRule="auto"/>
-      </w:pPr>
-      <w:r>
-        <w:t>Следующий вопрос: 31</w:t>
-      </w:r>
+        <w:t xml:space="preserve">Параметр: </w:t>
+      </w:r>
+      <w:proofErr w:type="spellStart"/>
+      <w:r>
+        <w:t>external_inputs</w:t>
+      </w:r>
+      <w:proofErr w:type="spellEnd"/>
     </w:p>
     <w:p>
       <w:pPr>
@@ -7125,7 +7235,7 @@
         <w:spacing w:line="360" w:lineRule="auto"/>
       </w:pPr>
       <w:r>
-        <w:t>Есть ли у вас предпочтения по кол-ву оперативной памяти?</w:t>
+        <w:t>Необходим ли вам разъем RJ-45?</w:t>
       </w:r>
     </w:p>
     <w:p>
@@ -7152,13 +7262,20 @@
         <w:spacing w:line="360" w:lineRule="auto"/>
       </w:pPr>
       <w:r>
-        <w:t xml:space="preserve">Параметр: </w:t>
-      </w:r>
-      <w:proofErr w:type="spellStart"/>
-      <w:r>
-        <w:t>ram_detail</w:t>
-      </w:r>
-      <w:proofErr w:type="spellEnd"/>
+        <w:t xml:space="preserve">Атрибут: </w:t>
+      </w:r>
+      <w:r>
+        <w:t>Ethernet</w:t>
+      </w:r>
+    </w:p>
+    <w:p>
+      <w:pPr>
+        <w:pStyle w:val="a4"/>
+        <w:spacing w:line="360" w:lineRule="auto"/>
+      </w:pPr>
+      <w:r>
+        <w:t>Следующий вопрос: 30</w:t>
+      </w:r>
     </w:p>
     <w:p>
       <w:pPr>
@@ -7170,53 +7287,26 @@
         <w:spacing w:line="360" w:lineRule="auto"/>
       </w:pPr>
       <w:r>
+        <w:t>Необходим ли вам разъем 3.5 Jack?</w:t>
+      </w:r>
+    </w:p>
+    <w:p>
+      <w:pPr>
+        <w:pStyle w:val="a4"/>
+        <w:spacing w:line="360" w:lineRule="auto"/>
+      </w:pPr>
+      <w:r>
         <w:lastRenderedPageBreak/>
-        <w:t>Какой тип памяти вы рассматриваете?</w:t>
-      </w:r>
-    </w:p>
-    <w:p>
-      <w:pPr>
-        <w:pStyle w:val="a4"/>
-        <w:spacing w:line="360" w:lineRule="auto"/>
-      </w:pPr>
-      <w:r>
-        <w:t>Тип: Единичный выбор</w:t>
-      </w:r>
-    </w:p>
-    <w:p>
-      <w:pPr>
-        <w:pStyle w:val="a4"/>
-        <w:spacing w:line="360" w:lineRule="auto"/>
-      </w:pPr>
-      <w:r>
-        <w:t xml:space="preserve">Варианты ответа: </w:t>
-      </w:r>
-      <w:r>
-        <w:rPr>
-          <w:lang w:val="en-US"/>
-        </w:rPr>
-        <w:t>DDR</w:t>
-      </w:r>
-      <w:r>
-        <w:t xml:space="preserve">3, </w:t>
-      </w:r>
-      <w:r>
-        <w:rPr>
-          <w:lang w:val="en-US"/>
-        </w:rPr>
-        <w:t>DDR</w:t>
-      </w:r>
-      <w:r>
-        <w:t xml:space="preserve">4, </w:t>
-      </w:r>
-      <w:r>
-        <w:rPr>
-          <w:lang w:val="en-US"/>
-        </w:rPr>
-        <w:t>DDR</w:t>
-      </w:r>
-      <w:r>
-        <w:t>5</w:t>
+        <w:t>Тип: Да / Нет</w:t>
+      </w:r>
+    </w:p>
+    <w:p>
+      <w:pPr>
+        <w:pStyle w:val="a4"/>
+        <w:spacing w:line="360" w:lineRule="auto"/>
+      </w:pPr>
+      <w:r>
+        <w:t>Вариант ответа: Да / Нет</w:t>
       </w:r>
     </w:p>
     <w:p>
@@ -7228,28 +7318,16 @@
         <w:t xml:space="preserve">Атрибут: </w:t>
       </w:r>
       <w:r>
-        <w:rPr>
-          <w:lang w:val="en-US"/>
-        </w:rPr>
-        <w:t>RAM</w:t>
-      </w:r>
-      <w:r>
-        <w:t>_</w:t>
-      </w:r>
-      <w:r>
-        <w:rPr>
-          <w:lang w:val="en-US"/>
-        </w:rPr>
-        <w:t>Type</w:t>
-      </w:r>
-    </w:p>
-    <w:p>
-      <w:pPr>
-        <w:pStyle w:val="a4"/>
-        <w:spacing w:line="360" w:lineRule="auto"/>
-      </w:pPr>
-      <w:r>
-        <w:t>Следующий вопрос: 33</w:t>
+        <w:t>3.5mm_Jack</w:t>
+      </w:r>
+    </w:p>
+    <w:p>
+      <w:pPr>
+        <w:pStyle w:val="a4"/>
+        <w:spacing w:line="360" w:lineRule="auto"/>
+      </w:pPr>
+      <w:r>
+        <w:t>Следующий вопрос: 31</w:t>
       </w:r>
     </w:p>
     <w:p>
@@ -7262,52 +7340,40 @@
         <w:spacing w:line="360" w:lineRule="auto"/>
       </w:pPr>
       <w:r>
-        <w:t>Какой размер памяти вы рассматриваете?</w:t>
-      </w:r>
-    </w:p>
-    <w:p>
-      <w:pPr>
-        <w:pStyle w:val="a4"/>
-        <w:spacing w:line="360" w:lineRule="auto"/>
-      </w:pPr>
-      <w:r>
-        <w:t>Тип: Единичный выбор</w:t>
-      </w:r>
-    </w:p>
-    <w:p>
-      <w:pPr>
-        <w:pStyle w:val="a4"/>
-        <w:spacing w:line="360" w:lineRule="auto"/>
-      </w:pPr>
-      <w:r>
-        <w:t>Варианты ответа:</w:t>
-      </w:r>
-      <w:r>
-        <w:t xml:space="preserve"> 4, 6, 8, 16, 18, 32, 48, 64</w:t>
-      </w:r>
-    </w:p>
-    <w:p>
-      <w:pPr>
-        <w:pStyle w:val="a4"/>
-        <w:spacing w:line="360" w:lineRule="auto"/>
-      </w:pPr>
-      <w:r>
-        <w:t xml:space="preserve">Атрибут: </w:t>
+        <w:t>Есть ли у вас предпочтения по кол-ву оперативной памяти?</w:t>
+      </w:r>
+    </w:p>
+    <w:p>
+      <w:pPr>
+        <w:pStyle w:val="a4"/>
+        <w:spacing w:line="360" w:lineRule="auto"/>
+      </w:pPr>
+      <w:r>
+        <w:t>Тип: Да / Нет</w:t>
+      </w:r>
+    </w:p>
+    <w:p>
+      <w:pPr>
+        <w:pStyle w:val="a4"/>
+        <w:spacing w:line="360" w:lineRule="auto"/>
+      </w:pPr>
+      <w:r>
+        <w:t>Вариант ответа: Да / Нет</w:t>
+      </w:r>
+    </w:p>
+    <w:p>
+      <w:pPr>
+        <w:pStyle w:val="a4"/>
+        <w:spacing w:line="360" w:lineRule="auto"/>
+      </w:pPr>
+      <w:r>
+        <w:t xml:space="preserve">Параметр: </w:t>
       </w:r>
       <w:proofErr w:type="spellStart"/>
       <w:r>
-        <w:t>RAM_Capacity</w:t>
+        <w:t>ram_detail</w:t>
       </w:r>
       <w:proofErr w:type="spellEnd"/>
-    </w:p>
-    <w:p>
-      <w:pPr>
-        <w:pStyle w:val="a4"/>
-        <w:spacing w:line="360" w:lineRule="auto"/>
-      </w:pPr>
-      <w:r>
-        <w:t>Следующий вопрос: 34</w:t>
-      </w:r>
     </w:p>
     <w:p>
       <w:pPr>
@@ -7319,40 +7385,86 @@
         <w:spacing w:line="360" w:lineRule="auto"/>
       </w:pPr>
       <w:r>
-        <w:t>Собираетесь ли вы расширять оперативную память?</w:t>
-      </w:r>
-    </w:p>
-    <w:p>
-      <w:pPr>
-        <w:pStyle w:val="a4"/>
-        <w:spacing w:line="360" w:lineRule="auto"/>
-      </w:pPr>
-      <w:r>
-        <w:t>Тип: Да / Нет</w:t>
-      </w:r>
-    </w:p>
-    <w:p>
-      <w:pPr>
-        <w:pStyle w:val="a4"/>
-        <w:spacing w:line="360" w:lineRule="auto"/>
-      </w:pPr>
-      <w:r>
-        <w:t>Вариант ответа: Да / Нет</w:t>
-      </w:r>
-    </w:p>
-    <w:p>
-      <w:pPr>
-        <w:pStyle w:val="a4"/>
-        <w:spacing w:line="360" w:lineRule="auto"/>
-      </w:pPr>
-      <w:r>
-        <w:t xml:space="preserve">Параметр: </w:t>
-      </w:r>
-      <w:proofErr w:type="spellStart"/>
-      <w:r>
-        <w:t>more_ram</w:t>
-      </w:r>
-      <w:proofErr w:type="spellEnd"/>
+        <w:t>Какой тип памяти вы рассматриваете?</w:t>
+      </w:r>
+    </w:p>
+    <w:p>
+      <w:pPr>
+        <w:pStyle w:val="a4"/>
+        <w:spacing w:line="360" w:lineRule="auto"/>
+      </w:pPr>
+      <w:r>
+        <w:t>Тип: Единичный выбор</w:t>
+      </w:r>
+    </w:p>
+    <w:p>
+      <w:pPr>
+        <w:pStyle w:val="a4"/>
+        <w:spacing w:line="360" w:lineRule="auto"/>
+      </w:pPr>
+      <w:r>
+        <w:t xml:space="preserve">Варианты ответа: </w:t>
+      </w:r>
+      <w:r>
+        <w:rPr>
+          <w:lang w:val="en-US"/>
+        </w:rPr>
+        <w:t>DDR</w:t>
+      </w:r>
+      <w:r>
+        <w:t xml:space="preserve">3, </w:t>
+      </w:r>
+      <w:r>
+        <w:rPr>
+          <w:lang w:val="en-US"/>
+        </w:rPr>
+        <w:t>DDR</w:t>
+      </w:r>
+      <w:r>
+        <w:t xml:space="preserve">4, </w:t>
+      </w:r>
+      <w:r>
+        <w:rPr>
+          <w:lang w:val="en-US"/>
+        </w:rPr>
+        <w:t>DDR</w:t>
+      </w:r>
+      <w:r>
+        <w:t>5</w:t>
+      </w:r>
+    </w:p>
+    <w:p>
+      <w:pPr>
+        <w:pStyle w:val="a4"/>
+        <w:spacing w:line="360" w:lineRule="auto"/>
+      </w:pPr>
+      <w:r>
+        <w:t xml:space="preserve">Атрибут: </w:t>
+      </w:r>
+      <w:r>
+        <w:rPr>
+          <w:lang w:val="en-US"/>
+        </w:rPr>
+        <w:t>RAM</w:t>
+      </w:r>
+      <w:r>
+        <w:t>_</w:t>
+      </w:r>
+      <w:r>
+        <w:rPr>
+          <w:lang w:val="en-US"/>
+        </w:rPr>
+        <w:t>Type</w:t>
+      </w:r>
+    </w:p>
+    <w:p>
+      <w:pPr>
+        <w:pStyle w:val="a4"/>
+        <w:spacing w:line="360" w:lineRule="auto"/>
+      </w:pPr>
+      <w:r>
+        <w:t>Следующий вопрос: 33</w:t>
+      </w:r>
     </w:p>
     <w:p>
       <w:pPr>
@@ -7362,153 +7474,53 @@
           <w:numId w:val="1"/>
         </w:numPr>
         <w:spacing w:line="360" w:lineRule="auto"/>
-        <w:rPr>
-          <w:lang w:val="en-US"/>
-        </w:rPr>
-      </w:pPr>
+      </w:pPr>
+      <w:r>
+        <w:t>Какой размер памяти вы рассматриваете?</w:t>
+      </w:r>
+    </w:p>
+    <w:p>
+      <w:pPr>
+        <w:pStyle w:val="a4"/>
+        <w:spacing w:line="360" w:lineRule="auto"/>
+      </w:pPr>
+      <w:r>
+        <w:t>Тип: Единичный выбор</w:t>
+      </w:r>
+    </w:p>
+    <w:p>
+      <w:pPr>
+        <w:pStyle w:val="a4"/>
+        <w:spacing w:line="360" w:lineRule="auto"/>
+      </w:pPr>
+      <w:r>
+        <w:t>Варианты ответа:</w:t>
+      </w:r>
+      <w:r>
+        <w:t xml:space="preserve"> 4, 6, 8, 16, 18, 32, 48, 64</w:t>
+      </w:r>
+    </w:p>
+    <w:p>
+      <w:pPr>
+        <w:pStyle w:val="a4"/>
+        <w:spacing w:line="360" w:lineRule="auto"/>
+      </w:pPr>
+      <w:r>
+        <w:t xml:space="preserve">Атрибут: </w:t>
+      </w:r>
       <w:proofErr w:type="spellStart"/>
       <w:r>
-        <w:rPr>
-          <w:lang w:val="en-US"/>
-        </w:rPr>
-        <w:t>Количество</w:t>
+        <w:t>RAM_Capacity</w:t>
       </w:r>
       <w:proofErr w:type="spellEnd"/>
-      <w:r>
-        <w:rPr>
-          <w:lang w:val="en-US"/>
-        </w:rPr>
-        <w:t xml:space="preserve"> </w:t>
-      </w:r>
-      <w:proofErr w:type="spellStart"/>
-      <w:r>
-        <w:rPr>
-          <w:lang w:val="en-US"/>
-        </w:rPr>
-        <w:t>слотов</w:t>
-      </w:r>
-      <w:proofErr w:type="spellEnd"/>
-      <w:r>
-        <w:rPr>
-          <w:lang w:val="en-US"/>
-        </w:rPr>
-        <w:t xml:space="preserve"> </w:t>
-      </w:r>
-      <w:proofErr w:type="spellStart"/>
-      <w:r>
-        <w:rPr>
-          <w:lang w:val="en-US"/>
-        </w:rPr>
-        <w:t>для</w:t>
-      </w:r>
-      <w:proofErr w:type="spellEnd"/>
-      <w:r>
-        <w:rPr>
-          <w:lang w:val="en-US"/>
-        </w:rPr>
-        <w:t xml:space="preserve"> </w:t>
-      </w:r>
-      <w:proofErr w:type="spellStart"/>
-      <w:r>
-        <w:rPr>
-          <w:lang w:val="en-US"/>
-        </w:rPr>
-        <w:t>оперативной</w:t>
-      </w:r>
-      <w:proofErr w:type="spellEnd"/>
-      <w:r>
-        <w:rPr>
-          <w:lang w:val="en-US"/>
-        </w:rPr>
-        <w:t xml:space="preserve"> </w:t>
-      </w:r>
-      <w:proofErr w:type="spellStart"/>
-      <w:r>
-        <w:rPr>
-          <w:lang w:val="en-US"/>
-        </w:rPr>
-        <w:t>памяти</w:t>
-      </w:r>
-      <w:proofErr w:type="spellEnd"/>
-    </w:p>
-    <w:p>
-      <w:pPr>
-        <w:pStyle w:val="a4"/>
-        <w:spacing w:line="360" w:lineRule="auto"/>
-        <w:rPr>
-          <w:lang w:val="en-US"/>
-        </w:rPr>
-      </w:pPr>
-      <w:proofErr w:type="spellStart"/>
-      <w:r>
-        <w:rPr>
-          <w:lang w:val="en-US"/>
-        </w:rPr>
-        <w:t>Тип</w:t>
-      </w:r>
-      <w:proofErr w:type="spellEnd"/>
-      <w:r>
-        <w:rPr>
-          <w:lang w:val="en-US"/>
-        </w:rPr>
-        <w:t xml:space="preserve">: </w:t>
-      </w:r>
-      <w:proofErr w:type="spellStart"/>
-      <w:r>
-        <w:rPr>
-          <w:lang w:val="en-US"/>
-        </w:rPr>
-        <w:t>Единичный</w:t>
-      </w:r>
-      <w:proofErr w:type="spellEnd"/>
-      <w:r>
-        <w:rPr>
-          <w:lang w:val="en-US"/>
-        </w:rPr>
-        <w:t xml:space="preserve"> </w:t>
-      </w:r>
-      <w:proofErr w:type="spellStart"/>
-      <w:r>
-        <w:rPr>
-          <w:lang w:val="en-US"/>
-        </w:rPr>
-        <w:t>выбор</w:t>
-      </w:r>
-      <w:proofErr w:type="spellEnd"/>
-    </w:p>
-    <w:p>
-      <w:pPr>
-        <w:pStyle w:val="a4"/>
-        <w:spacing w:line="360" w:lineRule="auto"/>
-      </w:pPr>
-      <w:r>
-        <w:t xml:space="preserve">Варианты ответа: </w:t>
-      </w:r>
-      <w:r>
-        <w:t>1, 2, 3, 4</w:t>
-      </w:r>
-    </w:p>
-    <w:p>
-      <w:pPr>
-        <w:pStyle w:val="a4"/>
-        <w:spacing w:line="360" w:lineRule="auto"/>
-      </w:pPr>
-      <w:r>
-        <w:t xml:space="preserve">Атрибут: </w:t>
-      </w:r>
-      <w:proofErr w:type="spellStart"/>
-      <w:r>
-        <w:t>RAM_Slots</w:t>
-      </w:r>
-      <w:proofErr w:type="spellEnd"/>
-    </w:p>
-    <w:p>
-      <w:pPr>
-        <w:pStyle w:val="a4"/>
-        <w:spacing w:line="360" w:lineRule="auto"/>
-      </w:pPr>
-      <w:r>
-        <w:t>Следующий вопрос: 36</w:t>
+    </w:p>
+    <w:p>
+      <w:pPr>
+        <w:pStyle w:val="a4"/>
+        <w:spacing w:line="360" w:lineRule="auto"/>
+      </w:pPr>
+      <w:r>
+        <w:t>Следующий вопрос: 34</w:t>
       </w:r>
     </w:p>
     <w:p>
@@ -7521,52 +7533,40 @@
         <w:spacing w:line="360" w:lineRule="auto"/>
       </w:pPr>
       <w:r>
-        <w:t>Максимальное количество поддерживаемого объёма RAM</w:t>
-      </w:r>
-    </w:p>
-    <w:p>
-      <w:pPr>
-        <w:pStyle w:val="a4"/>
-        <w:spacing w:line="360" w:lineRule="auto"/>
-      </w:pPr>
-      <w:r>
-        <w:t>Тип: Единичный выбор</w:t>
-      </w:r>
-    </w:p>
-    <w:p>
-      <w:pPr>
-        <w:pStyle w:val="a4"/>
-        <w:spacing w:line="360" w:lineRule="auto"/>
-      </w:pPr>
-      <w:r>
-        <w:t>Варианты ответа:</w:t>
-      </w:r>
-      <w:r>
-        <w:t xml:space="preserve"> 4, 6, 8, 16, 18, 32, 48, 64</w:t>
-      </w:r>
-    </w:p>
-    <w:p>
-      <w:pPr>
-        <w:pStyle w:val="a4"/>
-        <w:spacing w:line="360" w:lineRule="auto"/>
-      </w:pPr>
-      <w:r>
-        <w:t xml:space="preserve">Атрибут: </w:t>
+        <w:t>Собираетесь ли вы расширять оперативную память?</w:t>
+      </w:r>
+    </w:p>
+    <w:p>
+      <w:pPr>
+        <w:pStyle w:val="a4"/>
+        <w:spacing w:line="360" w:lineRule="auto"/>
+      </w:pPr>
+      <w:r>
+        <w:t>Тип: Да / Нет</w:t>
+      </w:r>
+    </w:p>
+    <w:p>
+      <w:pPr>
+        <w:pStyle w:val="a4"/>
+        <w:spacing w:line="360" w:lineRule="auto"/>
+      </w:pPr>
+      <w:r>
+        <w:t>Вариант ответа: Да / Нет</w:t>
+      </w:r>
+    </w:p>
+    <w:p>
+      <w:pPr>
+        <w:pStyle w:val="a4"/>
+        <w:spacing w:line="360" w:lineRule="auto"/>
+      </w:pPr>
+      <w:r>
+        <w:t xml:space="preserve">Параметр: </w:t>
       </w:r>
       <w:proofErr w:type="spellStart"/>
       <w:r>
-        <w:t>RAM_Max</w:t>
+        <w:t>more_ram</w:t>
       </w:r>
       <w:proofErr w:type="spellEnd"/>
-    </w:p>
-    <w:p>
-      <w:pPr>
-        <w:pStyle w:val="a4"/>
-        <w:spacing w:line="360" w:lineRule="auto"/>
-      </w:pPr>
-      <w:r>
-        <w:t>Следующий вопрос: 37</w:t>
-      </w:r>
     </w:p>
     <w:p>
       <w:pPr>
@@ -7576,57 +7576,153 @@
           <w:numId w:val="1"/>
         </w:numPr>
         <w:spacing w:line="360" w:lineRule="auto"/>
-      </w:pPr>
-      <w:r>
-        <w:t>Необходимо ли вам наличие UEFI?</w:t>
-      </w:r>
-    </w:p>
-    <w:p>
-      <w:pPr>
-        <w:pStyle w:val="a4"/>
-        <w:spacing w:line="360" w:lineRule="auto"/>
-      </w:pPr>
-      <w:r>
-        <w:t>Тип: Да / Нет</w:t>
-      </w:r>
-    </w:p>
-    <w:p>
-      <w:pPr>
-        <w:pStyle w:val="a4"/>
-        <w:spacing w:line="360" w:lineRule="auto"/>
-      </w:pPr>
-      <w:r>
-        <w:t>Вариант ответа: Да / Нет</w:t>
-      </w:r>
-    </w:p>
-    <w:p>
-      <w:pPr>
-        <w:pStyle w:val="a4"/>
-        <w:spacing w:line="360" w:lineRule="auto"/>
-        <w:rPr>
-          <w:lang w:val="en-US"/>
-        </w:rPr>
+        <w:rPr>
+          <w:lang w:val="en-US"/>
+        </w:rPr>
+      </w:pPr>
+      <w:proofErr w:type="spellStart"/>
+      <w:r>
+        <w:rPr>
+          <w:lang w:val="en-US"/>
+        </w:rPr>
+        <w:t>Количество</w:t>
+      </w:r>
+      <w:proofErr w:type="spellEnd"/>
+      <w:r>
+        <w:rPr>
+          <w:lang w:val="en-US"/>
+        </w:rPr>
+        <w:t xml:space="preserve"> </w:t>
+      </w:r>
+      <w:proofErr w:type="spellStart"/>
+      <w:r>
+        <w:rPr>
+          <w:lang w:val="en-US"/>
+        </w:rPr>
+        <w:t>слотов</w:t>
+      </w:r>
+      <w:proofErr w:type="spellEnd"/>
+      <w:r>
+        <w:rPr>
+          <w:lang w:val="en-US"/>
+        </w:rPr>
+        <w:t xml:space="preserve"> </w:t>
+      </w:r>
+      <w:proofErr w:type="spellStart"/>
+      <w:r>
+        <w:rPr>
+          <w:lang w:val="en-US"/>
+        </w:rPr>
+        <w:t>для</w:t>
+      </w:r>
+      <w:proofErr w:type="spellEnd"/>
+      <w:r>
+        <w:rPr>
+          <w:lang w:val="en-US"/>
+        </w:rPr>
+        <w:t xml:space="preserve"> </w:t>
+      </w:r>
+      <w:proofErr w:type="spellStart"/>
+      <w:r>
+        <w:rPr>
+          <w:lang w:val="en-US"/>
+        </w:rPr>
+        <w:t>оперативной</w:t>
+      </w:r>
+      <w:proofErr w:type="spellEnd"/>
+      <w:r>
+        <w:rPr>
+          <w:lang w:val="en-US"/>
+        </w:rPr>
+        <w:t xml:space="preserve"> </w:t>
+      </w:r>
+      <w:proofErr w:type="spellStart"/>
+      <w:r>
+        <w:rPr>
+          <w:lang w:val="en-US"/>
+        </w:rPr>
+        <w:t>памяти</w:t>
+      </w:r>
+      <w:proofErr w:type="spellEnd"/>
+    </w:p>
+    <w:p>
+      <w:pPr>
+        <w:pStyle w:val="a4"/>
+        <w:spacing w:line="360" w:lineRule="auto"/>
+        <w:rPr>
+          <w:lang w:val="en-US"/>
+        </w:rPr>
+      </w:pPr>
+      <w:proofErr w:type="spellStart"/>
+      <w:r>
+        <w:rPr>
+          <w:lang w:val="en-US"/>
+        </w:rPr>
+        <w:t>Тип</w:t>
+      </w:r>
+      <w:proofErr w:type="spellEnd"/>
+      <w:r>
+        <w:rPr>
+          <w:lang w:val="en-US"/>
+        </w:rPr>
+        <w:t xml:space="preserve">: </w:t>
+      </w:r>
+      <w:proofErr w:type="spellStart"/>
+      <w:r>
+        <w:rPr>
+          <w:lang w:val="en-US"/>
+        </w:rPr>
+        <w:t>Единичный</w:t>
+      </w:r>
+      <w:proofErr w:type="spellEnd"/>
+      <w:r>
+        <w:rPr>
+          <w:lang w:val="en-US"/>
+        </w:rPr>
+        <w:t xml:space="preserve"> </w:t>
+      </w:r>
+      <w:proofErr w:type="spellStart"/>
+      <w:r>
+        <w:rPr>
+          <w:lang w:val="en-US"/>
+        </w:rPr>
+        <w:t>выбор</w:t>
+      </w:r>
+      <w:proofErr w:type="spellEnd"/>
+    </w:p>
+    <w:p>
+      <w:pPr>
+        <w:pStyle w:val="a4"/>
+        <w:spacing w:line="360" w:lineRule="auto"/>
+      </w:pPr>
+      <w:r>
+        <w:t xml:space="preserve">Варианты ответа: </w:t>
+      </w:r>
+      <w:r>
+        <w:t>1, 2, 3, 4</w:t>
+      </w:r>
+    </w:p>
+    <w:p>
+      <w:pPr>
+        <w:pStyle w:val="a4"/>
+        <w:spacing w:line="360" w:lineRule="auto"/>
       </w:pPr>
       <w:r>
         <w:t xml:space="preserve">Атрибут: </w:t>
       </w:r>
-      <w:r>
-        <w:rPr>
-          <w:lang w:val="en-US"/>
-        </w:rPr>
-        <w:t>UEFI</w:t>
-      </w:r>
-    </w:p>
-    <w:p>
-      <w:pPr>
-        <w:pStyle w:val="a4"/>
-        <w:spacing w:line="360" w:lineRule="auto"/>
-        <w:rPr>
-          <w:lang w:val="en-US"/>
-        </w:rPr>
-      </w:pPr>
-      <w:r>
-        <w:t>Следующий вопрос: 38</w:t>
+      <w:proofErr w:type="spellStart"/>
+      <w:r>
+        <w:t>RAM_Slots</w:t>
+      </w:r>
+      <w:proofErr w:type="spellEnd"/>
+    </w:p>
+    <w:p>
+      <w:pPr>
+        <w:pStyle w:val="a4"/>
+        <w:spacing w:line="360" w:lineRule="auto"/>
+      </w:pPr>
+      <w:r>
+        <w:t>Следующий вопрос: 36</w:t>
       </w:r>
     </w:p>
     <w:p>
@@ -7639,40 +7735,52 @@
         <w:spacing w:line="360" w:lineRule="auto"/>
       </w:pPr>
       <w:r>
-        <w:t>Важен ли вам бренд?</w:t>
-      </w:r>
-    </w:p>
-    <w:p>
-      <w:pPr>
-        <w:pStyle w:val="a4"/>
-        <w:spacing w:line="360" w:lineRule="auto"/>
-      </w:pPr>
-      <w:r>
-        <w:t>Тип: Да / Нет</w:t>
-      </w:r>
-    </w:p>
-    <w:p>
-      <w:pPr>
-        <w:pStyle w:val="a4"/>
-        <w:spacing w:line="360" w:lineRule="auto"/>
-      </w:pPr>
-      <w:r>
-        <w:t>Вариант ответа: Да / Нет</w:t>
-      </w:r>
-    </w:p>
-    <w:p>
-      <w:pPr>
-        <w:pStyle w:val="a4"/>
-        <w:spacing w:line="360" w:lineRule="auto"/>
-      </w:pPr>
-      <w:r>
-        <w:t xml:space="preserve">Параметр: </w:t>
+        <w:t>Максимальное количество поддерживаемого объёма RAM</w:t>
+      </w:r>
+    </w:p>
+    <w:p>
+      <w:pPr>
+        <w:pStyle w:val="a4"/>
+        <w:spacing w:line="360" w:lineRule="auto"/>
+      </w:pPr>
+      <w:r>
+        <w:t>Тип: Единичный выбор</w:t>
+      </w:r>
+    </w:p>
+    <w:p>
+      <w:pPr>
+        <w:pStyle w:val="a4"/>
+        <w:spacing w:line="360" w:lineRule="auto"/>
+      </w:pPr>
+      <w:r>
+        <w:t>Варианты ответа:</w:t>
+      </w:r>
+      <w:r>
+        <w:t xml:space="preserve"> 4, 6, 8, 16, 18, 32, 48, 64</w:t>
+      </w:r>
+    </w:p>
+    <w:p>
+      <w:pPr>
+        <w:pStyle w:val="a4"/>
+        <w:spacing w:line="360" w:lineRule="auto"/>
+      </w:pPr>
+      <w:r>
+        <w:t xml:space="preserve">Атрибут: </w:t>
       </w:r>
       <w:proofErr w:type="spellStart"/>
       <w:r>
-        <w:t>different_brand</w:t>
+        <w:t>RAM_Max</w:t>
       </w:r>
       <w:proofErr w:type="spellEnd"/>
+    </w:p>
+    <w:p>
+      <w:pPr>
+        <w:pStyle w:val="a4"/>
+        <w:spacing w:line="360" w:lineRule="auto"/>
+      </w:pPr>
+      <w:r>
+        <w:t>Следующий вопрос: 37</w:t>
+      </w:r>
     </w:p>
     <w:p>
       <w:pPr>
@@ -7684,16 +7792,25 @@
         <w:spacing w:line="360" w:lineRule="auto"/>
       </w:pPr>
       <w:r>
-        <w:t>Выберите бренд ноутбука</w:t>
-      </w:r>
-    </w:p>
-    <w:p>
-      <w:pPr>
-        <w:pStyle w:val="a4"/>
-        <w:spacing w:line="360" w:lineRule="auto"/>
-      </w:pPr>
-      <w:r>
-        <w:t>Тип: Единичный выбор</w:t>
+        <w:t>Необходимо ли вам наличие UEFI?</w:t>
+      </w:r>
+    </w:p>
+    <w:p>
+      <w:pPr>
+        <w:pStyle w:val="a4"/>
+        <w:spacing w:line="360" w:lineRule="auto"/>
+      </w:pPr>
+      <w:r>
+        <w:t>Тип: Да / Нет</w:t>
+      </w:r>
+    </w:p>
+    <w:p>
+      <w:pPr>
+        <w:pStyle w:val="a4"/>
+        <w:spacing w:line="360" w:lineRule="auto"/>
+      </w:pPr>
+      <w:r>
+        <w:t>Вариант ответа: Да / Нет</w:t>
       </w:r>
     </w:p>
     <w:p>
@@ -7706,55 +7823,25 @@
       </w:pPr>
       <w:r>
         <w:lastRenderedPageBreak/>
-        <w:t>Варианты</w:t>
-      </w:r>
-      <w:r>
-        <w:rPr>
-          <w:lang w:val="en-US"/>
-        </w:rPr>
-        <w:t xml:space="preserve"> </w:t>
-      </w:r>
-      <w:r>
-        <w:t>ответа</w:t>
-      </w:r>
-      <w:r>
-        <w:rPr>
-          <w:lang w:val="en-US"/>
-        </w:rPr>
-        <w:t>: Lenovo, HP, ASUS, Dell, Acer, Apple, Microsoft, MSI, Framework, LG, Razer, Thomson, Samsung, Google</w:t>
-      </w:r>
-    </w:p>
-    <w:p>
-      <w:pPr>
-        <w:pStyle w:val="a4"/>
-        <w:spacing w:line="360" w:lineRule="auto"/>
-      </w:pPr>
-      <w:r>
         <w:t xml:space="preserve">Атрибут: </w:t>
       </w:r>
       <w:r>
         <w:rPr>
           <w:lang w:val="en-US"/>
         </w:rPr>
-        <w:t>Product</w:t>
-      </w:r>
-      <w:r>
-        <w:t>_</w:t>
-      </w:r>
-      <w:r>
-        <w:rPr>
-          <w:lang w:val="en-US"/>
-        </w:rPr>
-        <w:t>Brand</w:t>
-      </w:r>
-    </w:p>
-    <w:p>
-      <w:pPr>
-        <w:pStyle w:val="a4"/>
-        <w:spacing w:line="360" w:lineRule="auto"/>
-      </w:pPr>
-      <w:r>
-        <w:t>Следующий вопрос: 40</w:t>
+        <w:t>UEFI</w:t>
+      </w:r>
+    </w:p>
+    <w:p>
+      <w:pPr>
+        <w:pStyle w:val="a4"/>
+        <w:spacing w:line="360" w:lineRule="auto"/>
+        <w:rPr>
+          <w:lang w:val="en-US"/>
+        </w:rPr>
+      </w:pPr>
+      <w:r>
+        <w:t>Следующий вопрос: 38</w:t>
       </w:r>
     </w:p>
     <w:p>
@@ -7765,211 +7852,42 @@
           <w:numId w:val="1"/>
         </w:numPr>
         <w:spacing w:line="360" w:lineRule="auto"/>
-        <w:rPr>
-          <w:lang w:val="en-US"/>
-        </w:rPr>
-      </w:pPr>
+      </w:pPr>
+      <w:r>
+        <w:t>Важен ли вам бренд?</w:t>
+      </w:r>
+    </w:p>
+    <w:p>
+      <w:pPr>
+        <w:pStyle w:val="a4"/>
+        <w:spacing w:line="360" w:lineRule="auto"/>
+      </w:pPr>
+      <w:r>
+        <w:t>Тип: Да / Нет</w:t>
+      </w:r>
+    </w:p>
+    <w:p>
+      <w:pPr>
+        <w:pStyle w:val="a4"/>
+        <w:spacing w:line="360" w:lineRule="auto"/>
+      </w:pPr>
+      <w:r>
+        <w:t>Вариант ответа: Да / Нет</w:t>
+      </w:r>
+    </w:p>
+    <w:p>
+      <w:pPr>
+        <w:pStyle w:val="a4"/>
+        <w:spacing w:line="360" w:lineRule="auto"/>
+      </w:pPr>
+      <w:r>
+        <w:t xml:space="preserve">Параметр: </w:t>
+      </w:r>
       <w:proofErr w:type="spellStart"/>
       <w:r>
-        <w:rPr>
-          <w:lang w:val="en-US"/>
-        </w:rPr>
-        <w:t>Какое</w:t>
+        <w:t>different_brand</w:t>
       </w:r>
       <w:proofErr w:type="spellEnd"/>
-      <w:r>
-        <w:rPr>
-          <w:lang w:val="en-US"/>
-        </w:rPr>
-        <w:t xml:space="preserve"> </w:t>
-      </w:r>
-      <w:proofErr w:type="spellStart"/>
-      <w:r>
-        <w:rPr>
-          <w:lang w:val="en-US"/>
-        </w:rPr>
-        <w:t>разрешение</w:t>
-      </w:r>
-      <w:proofErr w:type="spellEnd"/>
-      <w:r>
-        <w:rPr>
-          <w:lang w:val="en-US"/>
-        </w:rPr>
-        <w:t xml:space="preserve"> </w:t>
-      </w:r>
-      <w:proofErr w:type="spellStart"/>
-      <w:r>
-        <w:rPr>
-          <w:lang w:val="en-US"/>
-        </w:rPr>
-        <w:t>экрана</w:t>
-      </w:r>
-      <w:proofErr w:type="spellEnd"/>
-      <w:r>
-        <w:rPr>
-          <w:lang w:val="en-US"/>
-        </w:rPr>
-        <w:t xml:space="preserve"> </w:t>
-      </w:r>
-      <w:proofErr w:type="spellStart"/>
-      <w:r>
-        <w:rPr>
-          <w:lang w:val="en-US"/>
-        </w:rPr>
-        <w:t>вам</w:t>
-      </w:r>
-      <w:proofErr w:type="spellEnd"/>
-      <w:r>
-        <w:rPr>
-          <w:lang w:val="en-US"/>
-        </w:rPr>
-        <w:t xml:space="preserve"> </w:t>
-      </w:r>
-      <w:proofErr w:type="spellStart"/>
-      <w:r>
-        <w:rPr>
-          <w:lang w:val="en-US"/>
-        </w:rPr>
-        <w:t>необходимо</w:t>
-      </w:r>
-      <w:proofErr w:type="spellEnd"/>
-    </w:p>
-    <w:p>
-      <w:pPr>
-        <w:pStyle w:val="a4"/>
-        <w:spacing w:line="360" w:lineRule="auto"/>
-        <w:rPr>
-          <w:lang w:val="en-US"/>
-        </w:rPr>
-      </w:pPr>
-      <w:proofErr w:type="spellStart"/>
-      <w:r>
-        <w:rPr>
-          <w:lang w:val="en-US"/>
-        </w:rPr>
-        <w:t>Тип</w:t>
-      </w:r>
-      <w:proofErr w:type="spellEnd"/>
-      <w:r>
-        <w:rPr>
-          <w:lang w:val="en-US"/>
-        </w:rPr>
-        <w:t xml:space="preserve">: </w:t>
-      </w:r>
-      <w:proofErr w:type="spellStart"/>
-      <w:r>
-        <w:rPr>
-          <w:lang w:val="en-US"/>
-        </w:rPr>
-        <w:t>Единичный</w:t>
-      </w:r>
-      <w:proofErr w:type="spellEnd"/>
-      <w:r>
-        <w:rPr>
-          <w:lang w:val="en-US"/>
-        </w:rPr>
-        <w:t xml:space="preserve"> </w:t>
-      </w:r>
-      <w:proofErr w:type="spellStart"/>
-      <w:r>
-        <w:rPr>
-          <w:lang w:val="en-US"/>
-        </w:rPr>
-        <w:t>выбор</w:t>
-      </w:r>
-      <w:proofErr w:type="spellEnd"/>
-    </w:p>
-    <w:p>
-      <w:pPr>
-        <w:pStyle w:val="a4"/>
-        <w:spacing w:line="360" w:lineRule="auto"/>
-      </w:pPr>
-      <w:r>
-        <w:t xml:space="preserve">Варианты ответа: </w:t>
-      </w:r>
-      <w:r>
-        <w:rPr>
-          <w:lang w:val="en-US"/>
-        </w:rPr>
-        <w:t>FULL</w:t>
-      </w:r>
-      <w:r>
-        <w:t xml:space="preserve"> </w:t>
-      </w:r>
-      <w:r>
-        <w:rPr>
-          <w:lang w:val="en-US"/>
-        </w:rPr>
-        <w:t>HD</w:t>
-      </w:r>
-      <w:r>
-        <w:t xml:space="preserve">, </w:t>
-      </w:r>
-      <w:r>
-        <w:rPr>
-          <w:lang w:val="en-US"/>
-        </w:rPr>
-        <w:t>HD</w:t>
-      </w:r>
-      <w:r>
-        <w:t>, 2</w:t>
-      </w:r>
-      <w:r>
-        <w:rPr>
-          <w:lang w:val="en-US"/>
-        </w:rPr>
-        <w:t>K</w:t>
-      </w:r>
-      <w:r>
-        <w:t>, 4</w:t>
-      </w:r>
-      <w:r>
-        <w:rPr>
-          <w:lang w:val="en-US"/>
-        </w:rPr>
-        <w:t>K</w:t>
-      </w:r>
-    </w:p>
-    <w:p>
-      <w:pPr>
-        <w:pStyle w:val="a4"/>
-        <w:spacing w:line="360" w:lineRule="auto"/>
-        <w:rPr>
-          <w:lang w:val="en-US"/>
-        </w:rPr>
-      </w:pPr>
-      <w:proofErr w:type="spellStart"/>
-      <w:r>
-        <w:rPr>
-          <w:lang w:val="en-US"/>
-        </w:rPr>
-        <w:t>Атрибут</w:t>
-      </w:r>
-      <w:proofErr w:type="spellEnd"/>
-      <w:r>
-        <w:rPr>
-          <w:lang w:val="en-US"/>
-        </w:rPr>
-        <w:t xml:space="preserve">: </w:t>
-      </w:r>
-      <w:r>
-        <w:rPr>
-          <w:lang w:val="en-US"/>
-        </w:rPr>
-        <w:t>Resolution</w:t>
-      </w:r>
-    </w:p>
-    <w:p>
-      <w:pPr>
-        <w:pStyle w:val="a4"/>
-        <w:spacing w:line="360" w:lineRule="auto"/>
-        <w:rPr>
-          <w:lang w:val="en-US"/>
-        </w:rPr>
-      </w:pPr>
-      <w:r>
-        <w:t>Следующий вопрос: 41</w:t>
-      </w:r>
     </w:p>
     <w:p>
       <w:pPr>
@@ -7981,25 +7899,43 @@
         <w:spacing w:line="360" w:lineRule="auto"/>
       </w:pPr>
       <w:r>
-        <w:t>Важно ли вам наличие сенсора у ноутбука?</w:t>
-      </w:r>
-    </w:p>
-    <w:p>
-      <w:pPr>
-        <w:pStyle w:val="a4"/>
-        <w:spacing w:line="360" w:lineRule="auto"/>
-      </w:pPr>
-      <w:r>
-        <w:t>Тип: Да / Нет</w:t>
-      </w:r>
-    </w:p>
-    <w:p>
-      <w:pPr>
-        <w:pStyle w:val="a4"/>
-        <w:spacing w:line="360" w:lineRule="auto"/>
-      </w:pPr>
-      <w:r>
-        <w:t>Вариант ответа: Да / Нет</w:t>
+        <w:t>Выберите бренд ноутбука</w:t>
+      </w:r>
+    </w:p>
+    <w:p>
+      <w:pPr>
+        <w:pStyle w:val="a4"/>
+        <w:spacing w:line="360" w:lineRule="auto"/>
+      </w:pPr>
+      <w:r>
+        <w:t>Тип: Единичный выбор</w:t>
+      </w:r>
+    </w:p>
+    <w:p>
+      <w:pPr>
+        <w:pStyle w:val="a4"/>
+        <w:spacing w:line="360" w:lineRule="auto"/>
+        <w:rPr>
+          <w:lang w:val="en-US"/>
+        </w:rPr>
+      </w:pPr>
+      <w:r>
+        <w:t>Варианты</w:t>
+      </w:r>
+      <w:r>
+        <w:rPr>
+          <w:lang w:val="en-US"/>
+        </w:rPr>
+        <w:t xml:space="preserve"> </w:t>
+      </w:r>
+      <w:r>
+        <w:t>ответа</w:t>
+      </w:r>
+      <w:r>
+        <w:rPr>
+          <w:lang w:val="en-US"/>
+        </w:rPr>
+        <w:t>: Lenovo, HP, ASUS, Dell, Acer, Apple, Microsoft, MSI, Framework, LG, Razer, Thomson, Samsung, Google</w:t>
       </w:r>
     </w:p>
     <w:p>
@@ -8010,11 +7946,30 @@
       <w:r>
         <w:t xml:space="preserve">Атрибут: </w:t>
       </w:r>
-      <w:proofErr w:type="spellStart"/>
-      <w:r>
-        <w:t>need_sensor</w:t>
-      </w:r>
-      <w:proofErr w:type="spellEnd"/>
+      <w:r>
+        <w:rPr>
+          <w:lang w:val="en-US"/>
+        </w:rPr>
+        <w:t>Product</w:t>
+      </w:r>
+      <w:r>
+        <w:t>_</w:t>
+      </w:r>
+      <w:r>
+        <w:rPr>
+          <w:lang w:val="en-US"/>
+        </w:rPr>
+        <w:t>Brand</w:t>
+      </w:r>
+    </w:p>
+    <w:p>
+      <w:pPr>
+        <w:pStyle w:val="a4"/>
+        <w:spacing w:line="360" w:lineRule="auto"/>
+      </w:pPr>
+      <w:r>
+        <w:t>Следующий вопрос: 40</w:t>
+      </w:r>
     </w:p>
     <w:p>
       <w:pPr>
@@ -8033,7 +7988,7 @@
         <w:rPr>
           <w:lang w:val="en-US"/>
         </w:rPr>
-        <w:t>Необходим</w:t>
+        <w:t>Какое</w:t>
       </w:r>
       <w:proofErr w:type="spellEnd"/>
       <w:r>
@@ -8047,7 +8002,7 @@
         <w:rPr>
           <w:lang w:val="en-US"/>
         </w:rPr>
-        <w:t>ли</w:t>
+        <w:t>разрешение</w:t>
       </w:r>
       <w:proofErr w:type="spellEnd"/>
       <w:r>
@@ -8061,6 +8016,20 @@
         <w:rPr>
           <w:lang w:val="en-US"/>
         </w:rPr>
+        <w:t>экрана</w:t>
+      </w:r>
+      <w:proofErr w:type="spellEnd"/>
+      <w:r>
+        <w:rPr>
+          <w:lang w:val="en-US"/>
+        </w:rPr>
+        <w:t xml:space="preserve"> </w:t>
+      </w:r>
+      <w:proofErr w:type="spellStart"/>
+      <w:r>
+        <w:rPr>
+          <w:lang w:val="en-US"/>
+        </w:rPr>
         <w:t>вам</w:t>
       </w:r>
       <w:proofErr w:type="spellEnd"/>
@@ -8075,55 +8044,145 @@
         <w:rPr>
           <w:lang w:val="en-US"/>
         </w:rPr>
-        <w:t>сенсор</w:t>
+        <w:t>необходимо</w:t>
       </w:r>
       <w:proofErr w:type="spellEnd"/>
-      <w:r>
-        <w:rPr>
-          <w:lang w:val="en-US"/>
-        </w:rPr>
-        <w:t>?</w:t>
-      </w:r>
-    </w:p>
-    <w:p>
-      <w:pPr>
-        <w:pStyle w:val="a4"/>
-        <w:spacing w:line="360" w:lineRule="auto"/>
-      </w:pPr>
-      <w:r>
-        <w:t>Тип: Да / Нет</w:t>
-      </w:r>
-    </w:p>
-    <w:p>
-      <w:pPr>
-        <w:pStyle w:val="a4"/>
-        <w:spacing w:line="360" w:lineRule="auto"/>
-      </w:pPr>
-      <w:r>
-        <w:t>Вариант ответа: Да / Нет</w:t>
-      </w:r>
-    </w:p>
-    <w:p>
-      <w:pPr>
-        <w:pStyle w:val="a4"/>
-        <w:spacing w:line="360" w:lineRule="auto"/>
-      </w:pPr>
-      <w:r>
-        <w:t xml:space="preserve">Атрибут: </w:t>
-      </w:r>
+    </w:p>
+    <w:p>
+      <w:pPr>
+        <w:pStyle w:val="a4"/>
+        <w:spacing w:line="360" w:lineRule="auto"/>
+        <w:rPr>
+          <w:lang w:val="en-US"/>
+        </w:rPr>
+      </w:pPr>
       <w:proofErr w:type="spellStart"/>
       <w:r>
-        <w:t>Sensor</w:t>
+        <w:rPr>
+          <w:lang w:val="en-US"/>
+        </w:rPr>
+        <w:t>Тип</w:t>
       </w:r>
       <w:proofErr w:type="spellEnd"/>
-    </w:p>
-    <w:p>
-      <w:pPr>
-        <w:pStyle w:val="a4"/>
-        <w:spacing w:line="360" w:lineRule="auto"/>
-      </w:pPr>
-      <w:r>
-        <w:t>Следующий вопрос: 43</w:t>
+      <w:r>
+        <w:rPr>
+          <w:lang w:val="en-US"/>
+        </w:rPr>
+        <w:t xml:space="preserve">: </w:t>
+      </w:r>
+      <w:proofErr w:type="spellStart"/>
+      <w:r>
+        <w:rPr>
+          <w:lang w:val="en-US"/>
+        </w:rPr>
+        <w:t>Единичный</w:t>
+      </w:r>
+      <w:proofErr w:type="spellEnd"/>
+      <w:r>
+        <w:rPr>
+          <w:lang w:val="en-US"/>
+        </w:rPr>
+        <w:t xml:space="preserve"> </w:t>
+      </w:r>
+      <w:proofErr w:type="spellStart"/>
+      <w:r>
+        <w:rPr>
+          <w:lang w:val="en-US"/>
+        </w:rPr>
+        <w:t>выбор</w:t>
+      </w:r>
+      <w:proofErr w:type="spellEnd"/>
+    </w:p>
+    <w:p>
+      <w:pPr>
+        <w:pStyle w:val="a4"/>
+        <w:spacing w:line="360" w:lineRule="auto"/>
+      </w:pPr>
+      <w:r>
+        <w:t xml:space="preserve">Варианты ответа: </w:t>
+      </w:r>
+      <w:r>
+        <w:rPr>
+          <w:lang w:val="en-US"/>
+        </w:rPr>
+        <w:t>FULL</w:t>
+      </w:r>
+      <w:r>
+        <w:t xml:space="preserve"> </w:t>
+      </w:r>
+      <w:r>
+        <w:rPr>
+          <w:lang w:val="en-US"/>
+        </w:rPr>
+        <w:t>HD</w:t>
+      </w:r>
+      <w:r>
+        <w:t xml:space="preserve">, </w:t>
+      </w:r>
+      <w:r>
+        <w:rPr>
+          <w:lang w:val="en-US"/>
+        </w:rPr>
+        <w:t>HD</w:t>
+      </w:r>
+      <w:r>
+        <w:t>, 2</w:t>
+      </w:r>
+      <w:r>
+        <w:rPr>
+          <w:lang w:val="en-US"/>
+        </w:rPr>
+        <w:t>K</w:t>
+      </w:r>
+      <w:r>
+        <w:t>, 4</w:t>
+      </w:r>
+      <w:r>
+        <w:rPr>
+          <w:lang w:val="en-US"/>
+        </w:rPr>
+        <w:t>K</w:t>
+      </w:r>
+    </w:p>
+    <w:p>
+      <w:pPr>
+        <w:pStyle w:val="a4"/>
+        <w:spacing w:line="360" w:lineRule="auto"/>
+        <w:rPr>
+          <w:lang w:val="en-US"/>
+        </w:rPr>
+      </w:pPr>
+      <w:proofErr w:type="spellStart"/>
+      <w:r>
+        <w:rPr>
+          <w:lang w:val="en-US"/>
+        </w:rPr>
+        <w:t>Атрибут</w:t>
+      </w:r>
+      <w:proofErr w:type="spellEnd"/>
+      <w:r>
+        <w:rPr>
+          <w:lang w:val="en-US"/>
+        </w:rPr>
+        <w:t xml:space="preserve">: </w:t>
+      </w:r>
+      <w:r>
+        <w:rPr>
+          <w:lang w:val="en-US"/>
+        </w:rPr>
+        <w:t>Resolution</w:t>
+      </w:r>
+    </w:p>
+    <w:p>
+      <w:pPr>
+        <w:pStyle w:val="a4"/>
+        <w:spacing w:line="360" w:lineRule="auto"/>
+        <w:rPr>
+          <w:lang w:val="en-US"/>
+        </w:rPr>
+      </w:pPr>
+      <w:r>
+        <w:t>Следующий вопрос: 41</w:t>
       </w:r>
     </w:p>
     <w:p>
@@ -8136,16 +8195,25 @@
         <w:spacing w:line="360" w:lineRule="auto"/>
       </w:pPr>
       <w:r>
-        <w:t>Ваш бюджет, который вы готовы потратить на ноутбук</w:t>
-      </w:r>
-    </w:p>
-    <w:p>
-      <w:pPr>
-        <w:pStyle w:val="a4"/>
-        <w:spacing w:line="360" w:lineRule="auto"/>
-      </w:pPr>
-      <w:r>
-        <w:t>Тип: Ввод целого числа</w:t>
+        <w:t>Важно ли вам наличие сенсора у ноутбука?</w:t>
+      </w:r>
+    </w:p>
+    <w:p>
+      <w:pPr>
+        <w:pStyle w:val="a4"/>
+        <w:spacing w:line="360" w:lineRule="auto"/>
+      </w:pPr>
+      <w:r>
+        <w:t>Тип: Да / Нет</w:t>
+      </w:r>
+    </w:p>
+    <w:p>
+      <w:pPr>
+        <w:pStyle w:val="a4"/>
+        <w:spacing w:line="360" w:lineRule="auto"/>
+      </w:pPr>
+      <w:r>
+        <w:t>Вариант ответа: Да / Нет</w:t>
       </w:r>
     </w:p>
     <w:p>
@@ -8156,8 +8224,120 @@
       <w:r>
         <w:t xml:space="preserve">Атрибут: </w:t>
       </w:r>
-      <w:r>
-        <w:t>Price</w:t>
+      <w:proofErr w:type="spellStart"/>
+      <w:r>
+        <w:t>need_sensor</w:t>
+      </w:r>
+      <w:proofErr w:type="spellEnd"/>
+    </w:p>
+    <w:p>
+      <w:pPr>
+        <w:pStyle w:val="a4"/>
+        <w:numPr>
+          <w:ilvl w:val="0"/>
+          <w:numId w:val="1"/>
+        </w:numPr>
+        <w:spacing w:line="360" w:lineRule="auto"/>
+        <w:rPr>
+          <w:lang w:val="en-US"/>
+        </w:rPr>
+      </w:pPr>
+      <w:proofErr w:type="spellStart"/>
+      <w:r>
+        <w:rPr>
+          <w:lang w:val="en-US"/>
+        </w:rPr>
+        <w:t>Необходим</w:t>
+      </w:r>
+      <w:proofErr w:type="spellEnd"/>
+      <w:r>
+        <w:rPr>
+          <w:lang w:val="en-US"/>
+        </w:rPr>
+        <w:t xml:space="preserve"> </w:t>
+      </w:r>
+      <w:proofErr w:type="spellStart"/>
+      <w:r>
+        <w:rPr>
+          <w:lang w:val="en-US"/>
+        </w:rPr>
+        <w:t>ли</w:t>
+      </w:r>
+      <w:proofErr w:type="spellEnd"/>
+      <w:r>
+        <w:rPr>
+          <w:lang w:val="en-US"/>
+        </w:rPr>
+        <w:t xml:space="preserve"> </w:t>
+      </w:r>
+      <w:proofErr w:type="spellStart"/>
+      <w:r>
+        <w:rPr>
+          <w:lang w:val="en-US"/>
+        </w:rPr>
+        <w:t>вам</w:t>
+      </w:r>
+      <w:proofErr w:type="spellEnd"/>
+      <w:r>
+        <w:rPr>
+          <w:lang w:val="en-US"/>
+        </w:rPr>
+        <w:t xml:space="preserve"> </w:t>
+      </w:r>
+      <w:proofErr w:type="spellStart"/>
+      <w:r>
+        <w:rPr>
+          <w:lang w:val="en-US"/>
+        </w:rPr>
+        <w:t>сенсор</w:t>
+      </w:r>
+      <w:proofErr w:type="spellEnd"/>
+      <w:r>
+        <w:rPr>
+          <w:lang w:val="en-US"/>
+        </w:rPr>
+        <w:t>?</w:t>
+      </w:r>
+    </w:p>
+    <w:p>
+      <w:pPr>
+        <w:pStyle w:val="a4"/>
+        <w:spacing w:line="360" w:lineRule="auto"/>
+      </w:pPr>
+      <w:r>
+        <w:t>Тип: Да / Нет</w:t>
+      </w:r>
+    </w:p>
+    <w:p>
+      <w:pPr>
+        <w:pStyle w:val="a4"/>
+        <w:spacing w:line="360" w:lineRule="auto"/>
+      </w:pPr>
+      <w:r>
+        <w:t>Вариант ответа: Да / Нет</w:t>
+      </w:r>
+    </w:p>
+    <w:p>
+      <w:pPr>
+        <w:pStyle w:val="a4"/>
+        <w:spacing w:line="360" w:lineRule="auto"/>
+      </w:pPr>
+      <w:r>
+        <w:t xml:space="preserve">Атрибут: </w:t>
+      </w:r>
+      <w:proofErr w:type="spellStart"/>
+      <w:r>
+        <w:t>Sensor</w:t>
+      </w:r>
+      <w:proofErr w:type="spellEnd"/>
+    </w:p>
+    <w:p>
+      <w:pPr>
+        <w:pStyle w:val="a4"/>
+        <w:spacing w:line="360" w:lineRule="auto"/>
+      </w:pPr>
+      <w:r>
+        <w:t>Следующий вопрос: 43</w:t>
       </w:r>
     </w:p>
     <w:p>
@@ -8498,9 +8678,9 @@
           <w:noProof/>
         </w:rPr>
         <w:drawing>
-          <wp:inline distT="0" distB="0" distL="0" distR="0" wp14:anchorId="638EA54B" wp14:editId="691D224A">
-            <wp:extent cx="5934075" cy="1171575"/>
-            <wp:effectExtent l="0" t="0" r="9525" b="9525"/>
+          <wp:inline distT="0" distB="0" distL="0" distR="0" wp14:anchorId="638EA54B" wp14:editId="56011822">
+            <wp:extent cx="5604957" cy="1504950"/>
+            <wp:effectExtent l="0" t="0" r="0" b="0"/>
             <wp:docPr id="1407500430" name="Рисунок 4"/>
             <wp:cNvGraphicFramePr>
               <a:graphicFrameLocks xmlns:a="http://schemas.openxmlformats.org/drawingml/2006/main" noChangeAspect="1"/>
@@ -8509,7 +8689,7 @@
               <a:graphicData uri="http://schemas.openxmlformats.org/drawingml/2006/picture">
                 <pic:pic xmlns:pic="http://schemas.openxmlformats.org/drawingml/2006/picture">
                   <pic:nvPicPr>
-                    <pic:cNvPr id="0" name="Picture 4"/>
+                    <pic:cNvPr id="1407500430" name="Рисунок 4"/>
                     <pic:cNvPicPr>
                       <a:picLocks noChangeAspect="1" noChangeArrowheads="1"/>
                     </pic:cNvPicPr>
@@ -8522,7 +8702,6 @@
                         </a:ext>
                       </a:extLst>
                     </a:blip>
-                    <a:srcRect/>
                     <a:stretch>
                       <a:fillRect/>
                     </a:stretch>
@@ -8530,7 +8709,7 @@
                   <pic:spPr bwMode="auto">
                     <a:xfrm>
                       <a:off x="0" y="0"/>
-                      <a:ext cx="5934075" cy="1171575"/>
+                      <a:ext cx="5649682" cy="1516959"/>
                     </a:xfrm>
                     <a:prstGeom prst="rect">
                       <a:avLst/>
@@ -8582,7 +8761,6 @@
           <w:b/>
           <w:bCs/>
         </w:rPr>
-        <w:lastRenderedPageBreak/>
         <w:t>Блок-схема алгоритма работы программы</w:t>
       </w:r>
     </w:p>
@@ -8704,7 +8882,11 @@
         <w:jc w:val="both"/>
       </w:pPr>
       <w:r>
-        <w:t>В случае наличия в текущем вопросе указания на "следующий вопрос" и, если этот вопрос не относится к исключенным, он выбирается в качестве последующего. Если такого указания нет, выбирается первый вопрос из списка допустимых. При пустом списке допустимых вопросов диалог завершается, начиная процесс формирования списка рекомендуемых объектов.</w:t>
+        <w:t xml:space="preserve">В случае наличия в текущем вопросе указания на "следующий вопрос" и, если этот вопрос не относится к исключенным, он выбирается в качестве последующего. Если такого указания нет, выбирается первый вопрос из списка допустимых. При пустом списке </w:t>
+      </w:r>
+      <w:r>
+        <w:lastRenderedPageBreak/>
+        <w:t>допустимых вопросов диалог завершается, начиная процесс формирования списка рекомендуемых объектов.</w:t>
       </w:r>
     </w:p>
     <w:p>
@@ -8715,7 +8897,6 @@
         <w:jc w:val="both"/>
       </w:pPr>
       <w:r>
-        <w:lastRenderedPageBreak/>
         <w:t>Формирование списка рекомендаций осуществляется путем проверки условий для каждого объекта на основе собранного списка атрибутов. Объекты, удовлетворяющие всем критериям, включаются в список рекомендаций. После анализа всех объектов генерируется итоговый список рекомендаций.</w:t>
       </w:r>
     </w:p>
@@ -9253,8 +9434,195 @@
         <w:jc w:val="both"/>
       </w:pPr>
       <w:r>
+        <w:lastRenderedPageBreak/>
         <w:t>При выполнении всех условий, списки вопросов обновляются в соответствии с правилом.</w:t>
       </w:r>
+    </w:p>
+    <w:p>
+      <w:pPr>
+        <w:spacing w:line="360" w:lineRule="auto"/>
+        <w:ind w:firstLine="708"/>
+        <w:jc w:val="both"/>
+      </w:pPr>
+      <w:r>
+        <w:t xml:space="preserve">Добавление сложных правил в </w:t>
+      </w:r>
+      <w:proofErr w:type="spellStart"/>
+      <w:r>
+        <w:t>db.json</w:t>
+      </w:r>
+      <w:proofErr w:type="spellEnd"/>
+      <w:r>
+        <w:t>:</w:t>
+      </w:r>
+    </w:p>
+    <w:p>
+      <w:pPr>
+        <w:pStyle w:val="a4"/>
+        <w:numPr>
+          <w:ilvl w:val="0"/>
+          <w:numId w:val="6"/>
+        </w:numPr>
+        <w:spacing w:line="360" w:lineRule="auto"/>
+        <w:ind w:left="1418" w:hanging="567"/>
+        <w:jc w:val="both"/>
+      </w:pPr>
+      <w:r>
+        <w:t>Создайте элемент с уникальным идентификатором.</w:t>
+      </w:r>
+    </w:p>
+    <w:p>
+      <w:pPr>
+        <w:pStyle w:val="a4"/>
+        <w:numPr>
+          <w:ilvl w:val="0"/>
+          <w:numId w:val="6"/>
+        </w:numPr>
+        <w:spacing w:line="360" w:lineRule="auto"/>
+        <w:ind w:left="1418" w:hanging="567"/>
+        <w:jc w:val="both"/>
+      </w:pPr>
+      <w:r>
+        <w:rPr>
+          <w:i/>
+          <w:iCs/>
+        </w:rPr>
+        <w:t>операции</w:t>
+      </w:r>
+      <w:r>
+        <w:t xml:space="preserve">: массив условий, пример </w:t>
+      </w:r>
+      <w:r>
+        <w:t>[‘&gt;’, ‘</w:t>
+      </w:r>
+      <w:r>
+        <w:rPr>
+          <w:lang w:val="en-US"/>
+        </w:rPr>
+        <w:t>Price</w:t>
+      </w:r>
+      <w:r>
+        <w:t xml:space="preserve"> 50000’, ‘</w:t>
+      </w:r>
+      <w:r>
+        <w:rPr>
+          <w:lang w:val="en-US"/>
+        </w:rPr>
+        <w:t>AND</w:t>
+      </w:r>
+      <w:r>
+        <w:t>’ ‘</w:t>
+      </w:r>
+      <w:r>
+        <w:rPr>
+          <w:lang w:val="en-US"/>
+        </w:rPr>
+        <w:t>brand</w:t>
+      </w:r>
+      <w:r>
+        <w:t>_</w:t>
+      </w:r>
+      <w:r>
+        <w:rPr>
+          <w:lang w:val="en-US"/>
+        </w:rPr>
+        <w:t>apple</w:t>
+      </w:r>
+      <w:r>
+        <w:t xml:space="preserve"> </w:t>
+      </w:r>
+      <w:r>
+        <w:rPr>
+          <w:lang w:val="en-US"/>
+        </w:rPr>
+        <w:t>true</w:t>
+      </w:r>
+      <w:r>
+        <w:t>]</w:t>
+      </w:r>
+      <w:r>
+        <w:t xml:space="preserve"> означает, что мы выполняем добавление атрибута, если </w:t>
+      </w:r>
+      <w:r>
+        <w:t>це</w:t>
+      </w:r>
+      <w:r>
+        <w:t xml:space="preserve">на больше 50000 и параметр </w:t>
+      </w:r>
+      <w:r>
+        <w:rPr>
+          <w:lang w:val="en-US"/>
+        </w:rPr>
+        <w:t>brand</w:t>
+      </w:r>
+      <w:r>
+        <w:t>_</w:t>
+      </w:r>
+      <w:r>
+        <w:rPr>
+          <w:lang w:val="en-US"/>
+        </w:rPr>
+        <w:t>apple</w:t>
+      </w:r>
+      <w:r>
+        <w:t xml:space="preserve"> = </w:t>
+      </w:r>
+      <w:r>
+        <w:rPr>
+          <w:lang w:val="en-US"/>
+        </w:rPr>
+        <w:t>true</w:t>
+      </w:r>
+      <w:r>
+        <w:t>.</w:t>
+      </w:r>
+    </w:p>
+    <w:p>
+      <w:pPr>
+        <w:pStyle w:val="a4"/>
+        <w:numPr>
+          <w:ilvl w:val="0"/>
+          <w:numId w:val="6"/>
+        </w:numPr>
+        <w:spacing w:line="360" w:lineRule="auto"/>
+        <w:ind w:left="1418" w:hanging="567"/>
+        <w:jc w:val="both"/>
+      </w:pPr>
+      <w:proofErr w:type="spellStart"/>
+      <w:r>
+        <w:rPr>
+          <w:i/>
+          <w:iCs/>
+          <w:lang w:val="en-US"/>
+        </w:rPr>
+        <w:t>setAnswers</w:t>
+      </w:r>
+      <w:proofErr w:type="spellEnd"/>
+      <w:r>
+        <w:t>: список установленных атрибутов.</w:t>
+      </w:r>
+    </w:p>
+    <w:p>
+      <w:pPr>
+        <w:pStyle w:val="a4"/>
+        <w:numPr>
+          <w:ilvl w:val="0"/>
+          <w:numId w:val="6"/>
+        </w:numPr>
+        <w:spacing w:line="360" w:lineRule="auto"/>
+        <w:ind w:left="1418" w:hanging="567"/>
+        <w:jc w:val="both"/>
+      </w:pPr>
+      <w:r>
+        <w:t>При выполнении всех условий, списки вопросов обновляются в соответствии с правилом.</w:t>
+      </w:r>
+    </w:p>
+    <w:p>
+      <w:pPr>
+        <w:pStyle w:val="a4"/>
+        <w:spacing w:line="360" w:lineRule="auto"/>
+        <w:jc w:val="both"/>
+      </w:pPr>
     </w:p>
     <w:p>
       <w:pPr>
@@ -9289,7 +9657,6 @@
         <w:jc w:val="both"/>
       </w:pPr>
       <w:r>
-        <w:lastRenderedPageBreak/>
         <w:t>Откройте файл и добавьте корневой элемент с уникальным ключом и названием объекта.</w:t>
       </w:r>
       <w:r>
@@ -9490,7 +9857,13 @@
         <w:jc w:val="both"/>
       </w:pPr>
       <w:r>
-        <w:t>Создана комплексная схема диалога, содержащая 43 вопроса, организующих эффективное взаимодействие с пользователем.</w:t>
+        <w:t>Создана комплексная схема диалога, содержащая 4</w:t>
+      </w:r>
+      <w:r>
+        <w:t>4</w:t>
+      </w:r>
+      <w:r>
+        <w:t xml:space="preserve"> вопроса, организующих эффективное взаимодействие с пользователем.</w:t>
       </w:r>
     </w:p>
     <w:p>
@@ -9546,6 +9919,7 @@
         <w:jc w:val="both"/>
       </w:pPr>
       <w:r>
+        <w:lastRenderedPageBreak/>
         <w:t>Реализована функциональность, позволяющая добавлять, обновлять и удалять вопросы, ответы, а также правила без необходимости изменения исходного кода программы.</w:t>
       </w:r>
     </w:p>

</xml_diff>